<commit_message>
Write a paragraph about Formatting vs. Layouting
git-svn-id: svn+ssh://dasz.at/srv/dasz/svn/Kistl@708 76cbe2a5-d633-47ad-8992-a0d0e66ffbf2
</commit_message>
<xml_diff>
--- a/Documentation/MVVM Architecture.docx
+++ b/Documentation/MVVM Architecture.docx
@@ -565,6 +565,12 @@
         </w:rPr>
         <w:t xml:space="preserve"> flag to signal when the ViewModel finished loading and/or processing data.</w:t>
       </w:r>
+      <w:r>
+        <w:rPr>
+          <w:lang w:val="en-US" w:eastAsia="de-AT"/>
+        </w:rPr>
+        <w:t xml:space="preserve"> The names Presentable and ViewModel will be used interchangeably.</w:t>
+      </w:r>
     </w:p>
     <w:p>
       <w:pPr>
@@ -724,7 +730,22 @@
         <w:rPr>
           <w:lang w:val="en-US"/>
         </w:rPr>
-        <w:t xml:space="preserve">Model for instances of this class. Each PresentableModel can be displayed in one or more </w:t>
+        <w:t xml:space="preserve">Model for instances of this class. Each </w:t>
+      </w:r>
+      <w:r>
+        <w:t>Presentable</w:t>
+      </w:r>
+      <w:r>
+        <w:rPr>
+          <w:lang w:val="en-US"/>
+        </w:rPr>
+        <w:t xml:space="preserve"> </w:t>
+      </w:r>
+      <w:r>
+        <w:rPr>
+          <w:lang w:val="en-US"/>
+        </w:rPr>
+        <w:t xml:space="preserve">can be displayed in one or more </w:t>
       </w:r>
       <w:r>
         <w:rPr>
@@ -977,6 +998,127 @@
           <w:lang w:val="en-US" w:eastAsia="de-AT"/>
         </w:rPr>
         <w:t xml:space="preserve"> with a non-default Layout.</w:t>
+      </w:r>
+    </w:p>
+    <w:p>
+      <w:pPr>
+        <w:pStyle w:val="Heading1"/>
+        <w:rPr>
+          <w:lang w:val="en-US" w:eastAsia="de-AT"/>
+        </w:rPr>
+      </w:pPr>
+      <w:r>
+        <w:rPr>
+          <w:lang w:val="en-US" w:eastAsia="de-AT"/>
+        </w:rPr>
+        <w:t>Layout vs. Formatting</w:t>
+      </w:r>
+    </w:p>
+    <w:p>
+      <w:pPr>
+        <w:rPr>
+          <w:lang w:val="en-US" w:eastAsia="de-AT"/>
+        </w:rPr>
+      </w:pPr>
+      <w:r>
+        <w:rPr>
+          <w:lang w:val="en-US" w:eastAsia="de-AT"/>
+        </w:rPr>
+        <w:t xml:space="preserve">The appearance of a given Presentable can be influenced on two levels. The first is its </w:t>
+      </w:r>
+      <w:r>
+        <w:rPr>
+          <w:b/>
+          <w:lang w:val="en-US" w:eastAsia="de-AT"/>
+        </w:rPr>
+        <w:t>Format</w:t>
+      </w:r>
+      <w:r>
+        <w:rPr>
+          <w:lang w:val="en-US" w:eastAsia="de-AT"/>
+        </w:rPr>
+        <w:t xml:space="preserve">. The format determines the top-level or “outer” style. For example, a </w:t>
+      </w:r>
+      <w:r>
+        <w:rPr>
+          <w:rStyle w:val="CodeChar"/>
+        </w:rPr>
+        <w:t>DataObjectModel</w:t>
+      </w:r>
+      <w:r>
+        <w:rPr>
+          <w:lang w:val="en-US" w:eastAsia="de-AT"/>
+        </w:rPr>
+        <w:t xml:space="preserve"> can be displayed with the formats “FullDisplay”, “Summary” or “LineItem”, in order of decreasing displayed detail.</w:t>
+      </w:r>
+    </w:p>
+    <w:p>
+      <w:pPr>
+        <w:rPr>
+          <w:lang w:val="en-US" w:eastAsia="de-AT"/>
+        </w:rPr>
+      </w:pPr>
+      <w:r>
+        <w:rPr>
+          <w:lang w:val="en-US" w:eastAsia="de-AT"/>
+        </w:rPr>
+        <w:t xml:space="preserve">The second level is the </w:t>
+      </w:r>
+      <w:r>
+        <w:rPr>
+          <w:b/>
+          <w:lang w:val="en-US" w:eastAsia="de-AT"/>
+        </w:rPr>
+        <w:t>Layout</w:t>
+      </w:r>
+      <w:r>
+        <w:rPr>
+          <w:lang w:val="en-US" w:eastAsia="de-AT"/>
+        </w:rPr>
+        <w:t xml:space="preserve">. This specifies the details or “inner” style. The </w:t>
+      </w:r>
+      <w:r>
+        <w:rPr>
+          <w:lang w:val="en-US" w:eastAsia="de-AT"/>
+        </w:rPr>
+        <w:t>l</w:t>
+      </w:r>
+      <w:r>
+        <w:rPr>
+          <w:lang w:val="en-US" w:eastAsia="de-AT"/>
+        </w:rPr>
+        <w:t>ayout of a “Summary” would detail which values of the displayed Presentable go where on the screen</w:t>
+      </w:r>
+      <w:r>
+        <w:rPr>
+          <w:lang w:val="en-US" w:eastAsia="de-AT"/>
+        </w:rPr>
+        <w:t xml:space="preserve"> while the layout of a text field might specify how tall a multi-line input field should be</w:t>
+      </w:r>
+      <w:r>
+        <w:rPr>
+          <w:lang w:val="en-US" w:eastAsia="de-AT"/>
+        </w:rPr>
+        <w:t>.</w:t>
+      </w:r>
+    </w:p>
+    <w:p>
+      <w:pPr>
+        <w:rPr>
+          <w:lang w:val="en-US" w:eastAsia="de-AT"/>
+        </w:rPr>
+      </w:pPr>
+      <w:r>
+        <w:rPr>
+          <w:lang w:val="en-US" w:eastAsia="de-AT"/>
+        </w:rPr>
+        <w:t xml:space="preserve">While the Format influences the choice of View, the Layout will be interpreted by </w:t>
+      </w:r>
+      <w:r>
+        <w:rPr>
+          <w:lang w:val="en-US" w:eastAsia="de-AT"/>
+        </w:rPr>
+        <w:t>the chosen View.</w:t>
       </w:r>
     </w:p>
     <w:sectPr>

</xml_diff>

<commit_message>
bigger example+graphic for Format vs Layout
git-svn-id: svn+ssh://dasz.at/srv/dasz/svn/Kistl@709 76cbe2a5-d633-47ad-8992-a0d0e66ffbf2
</commit_message>
<xml_diff>
--- a/Documentation/MVVM Architecture.docx
+++ b/Documentation/MVVM Architecture.docx
@@ -48,7 +48,13 @@
         <w:rPr>
           <w:lang w:val="en-US" w:eastAsia="de-AT"/>
         </w:rPr>
-        <w:t xml:space="preserve">while streamlining the dependencies between components. </w:t>
+        <w:t>while streamlining the d</w:t>
+      </w:r>
+      <w:r>
+        <w:rPr>
+          <w:lang w:val="en-US" w:eastAsia="de-AT"/>
+        </w:rPr>
+        <w:t>ependencies between components.</w:t>
       </w:r>
     </w:p>
     <w:p>
@@ -59,16 +65,22 @@
       </w:pPr>
       <w:r>
         <w:rPr>
-          <w:lang w:val="en-US" w:eastAsia="de-AT"/>
-        </w:rPr>
-        <w:t>Graphic:</w:t>
-      </w:r>
-      <w:r>
-        <w:rPr>
-          <w:lang w:val="en-US" w:eastAsia="de-AT"/>
-        </w:rPr>
-        <w:tab/>
-        <w:t>Model  &lt;-usedby- ViewModel &lt;-usedby- View</w:t>
+          <w:noProof/>
+          <w:lang w:eastAsia="de-AT"/>
+        </w:rPr>
+        <w:drawing>
+          <wp:inline distT="0" distB="0" distL="0" distR="0">
+            <wp:extent cx="5486400" cy="1819275"/>
+            <wp:effectExtent l="57150" t="0" r="19050" b="28575"/>
+            <wp:docPr id="1" name="Diagram 1"/>
+            <wp:cNvGraphicFramePr/>
+            <a:graphic xmlns:a="http://schemas.openxmlformats.org/drawingml/2006/main">
+              <a:graphicData uri="http://schemas.openxmlformats.org/drawingml/2006/diagram">
+                <dgm:relIds xmlns:dgm="http://schemas.openxmlformats.org/drawingml/2006/diagram" xmlns:r="http://schemas.openxmlformats.org/officeDocument/2006/relationships" r:dm="rId7" r:lo="rId8" r:qs="rId9" r:cs="rId10"/>
+              </a:graphicData>
+            </a:graphic>
+          </wp:inline>
+        </w:drawing>
       </w:r>
     </w:p>
     <w:p>
@@ -345,6 +357,7 @@
         <w:rPr>
           <w:lang w:val="en-US" w:eastAsia="de-AT"/>
         </w:rPr>
+        <w:lastRenderedPageBreak/>
         <w:t>View</w:t>
       </w:r>
     </w:p>
@@ -388,30 +401,65 @@
     </w:p>
     <w:p>
       <w:pPr>
-        <w:rPr>
-          <w:lang w:val="en-US" w:eastAsia="de-AT"/>
-        </w:rPr>
-      </w:pPr>
-      <w:r>
-        <w:rPr>
-          <w:lang w:val="en-US" w:eastAsia="de-AT"/>
-        </w:rPr>
-        <w:br w:type="page"/>
+        <w:pStyle w:val="Heading1"/>
+        <w:rPr>
+          <w:lang w:val="en-US" w:eastAsia="de-AT"/>
+        </w:rPr>
+      </w:pPr>
+      <w:r>
+        <w:rPr>
+          <w:lang w:val="en-US" w:eastAsia="de-AT"/>
+        </w:rPr>
+        <w:t>Putting MVVM in Context</w:t>
       </w:r>
     </w:p>
     <w:p>
       <w:pPr>
-        <w:pStyle w:val="Heading1"/>
-        <w:rPr>
-          <w:lang w:val="en-US" w:eastAsia="de-AT"/>
-        </w:rPr>
-      </w:pPr>
-      <w:r>
-        <w:rPr>
-          <w:lang w:val="en-US" w:eastAsia="de-AT"/>
-        </w:rPr>
-        <w:lastRenderedPageBreak/>
-        <w:t>Putting MVVM in Context</w:t>
+        <w:rPr>
+          <w:lang w:val="en-US" w:eastAsia="de-AT"/>
+        </w:rPr>
+      </w:pPr>
+      <w:r>
+        <w:rPr>
+          <w:lang w:val="en-US" w:eastAsia="de-AT"/>
+        </w:rPr>
+        <w:t xml:space="preserve">The generated </w:t>
+      </w:r>
+      <w:r>
+        <w:rPr>
+          <w:rStyle w:val="CodeChar"/>
+        </w:rPr>
+        <w:t>Kistl.Objects.Client</w:t>
+      </w:r>
+      <w:r>
+        <w:rPr>
+          <w:lang w:val="en-US" w:eastAsia="de-AT"/>
+        </w:rPr>
+        <w:t xml:space="preserve"> form the Model.  The client generator already creates </w:t>
+      </w:r>
+      <w:r>
+        <w:rPr>
+          <w:rStyle w:val="CodeChar"/>
+        </w:rPr>
+        <w:t>INotifyPropertyChanged</w:t>
+      </w:r>
+      <w:r>
+        <w:rPr>
+          <w:lang w:val="en-US" w:eastAsia="de-AT"/>
+        </w:rPr>
+        <w:t xml:space="preserve"> and </w:t>
+      </w:r>
+      <w:r>
+        <w:rPr>
+          <w:rStyle w:val="CodeChar"/>
+        </w:rPr>
+        <w:t>INotifyCollectionChanged</w:t>
+      </w:r>
+      <w:r>
+        <w:rPr>
+          <w:lang w:val="en-US" w:eastAsia="de-AT"/>
+        </w:rPr>
+        <w:t xml:space="preserve"> implementations to facilitate easier ViewModel construction.</w:t>
       </w:r>
     </w:p>
     <w:p>
@@ -424,43 +472,103 @@
         <w:rPr>
           <w:lang w:val="en-US" w:eastAsia="de-AT"/>
         </w:rPr>
-        <w:t xml:space="preserve">The generated </w:t>
+        <w:t xml:space="preserve">Currently, the ViewModel is manually constructed and resides in </w:t>
       </w:r>
       <w:r>
         <w:rPr>
           <w:rStyle w:val="CodeChar"/>
         </w:rPr>
-        <w:t>Kistl.Objects.Client</w:t>
-      </w:r>
-      <w:r>
-        <w:rPr>
-          <w:lang w:val="en-US" w:eastAsia="de-AT"/>
-        </w:rPr>
-        <w:t xml:space="preserve"> form the Model.  The client generator already creates </w:t>
+        <w:t>Kistl.</w:t>
       </w:r>
       <w:r>
         <w:rPr>
           <w:rStyle w:val="CodeChar"/>
         </w:rPr>
-        <w:t>INotifyPropertyChanged</w:t>
-      </w:r>
-      <w:r>
-        <w:rPr>
-          <w:lang w:val="en-US" w:eastAsia="de-AT"/>
-        </w:rPr>
-        <w:t xml:space="preserve"> and </w:t>
+        <w:softHyphen/>
       </w:r>
       <w:r>
         <w:rPr>
           <w:rStyle w:val="CodeChar"/>
         </w:rPr>
-        <w:t>INotifyCollectionChanged</w:t>
-      </w:r>
-      <w:r>
-        <w:rPr>
-          <w:lang w:val="en-US" w:eastAsia="de-AT"/>
-        </w:rPr>
-        <w:t xml:space="preserve"> implementations to facilitate easier ViewModel construction.</w:t>
+        <w:t>Client/</w:t>
+      </w:r>
+      <w:r>
+        <w:rPr>
+          <w:rStyle w:val="CodeChar"/>
+        </w:rPr>
+        <w:softHyphen/>
+      </w:r>
+      <w:r>
+        <w:rPr>
+          <w:rStyle w:val="CodeChar"/>
+        </w:rPr>
+        <w:t>Kistl.</w:t>
+      </w:r>
+      <w:r>
+        <w:rPr>
+          <w:rStyle w:val="CodeChar"/>
+        </w:rPr>
+        <w:softHyphen/>
+      </w:r>
+      <w:r>
+        <w:rPr>
+          <w:rStyle w:val="CodeChar"/>
+        </w:rPr>
+        <w:t>Client.</w:t>
+      </w:r>
+      <w:r>
+        <w:rPr>
+          <w:rStyle w:val="CodeChar"/>
+        </w:rPr>
+        <w:softHyphen/>
+      </w:r>
+      <w:r>
+        <w:rPr>
+          <w:rStyle w:val="CodeChar"/>
+        </w:rPr>
+        <w:t>Presentables</w:t>
+      </w:r>
+      <w:r>
+        <w:rPr>
+          <w:lang w:val="en-US" w:eastAsia="de-AT"/>
+        </w:rPr>
+        <w:t xml:space="preserve">. </w:t>
+      </w:r>
+      <w:r>
+        <w:rPr>
+          <w:lang w:val="en-US" w:eastAsia="de-AT"/>
+        </w:rPr>
+        <w:t xml:space="preserve">At the root of all ViewModel classes is the </w:t>
+      </w:r>
+      <w:r>
+        <w:rPr>
+          <w:rStyle w:val="CodeChar"/>
+        </w:rPr>
+        <w:t>PresentableModel</w:t>
+      </w:r>
+      <w:r>
+        <w:rPr>
+          <w:lang w:val="en-US" w:eastAsia="de-AT"/>
+        </w:rPr>
+        <w:t xml:space="preserve">, which stores the GUI and Data contexts and carries a </w:t>
+      </w:r>
+      <w:r>
+        <w:rPr>
+          <w:rStyle w:val="CodeChar"/>
+        </w:rPr>
+        <w:t>State</w:t>
+      </w:r>
+      <w:r>
+        <w:rPr>
+          <w:lang w:val="en-US" w:eastAsia="de-AT"/>
+        </w:rPr>
+        <w:t xml:space="preserve"> flag to signal when the ViewModel finished loading and/or processing data.</w:t>
+      </w:r>
+      <w:r>
+        <w:rPr>
+          <w:lang w:val="en-US" w:eastAsia="de-AT"/>
+        </w:rPr>
+        <w:t xml:space="preserve"> The names Presentable and ViewModel will be used interchangeably.</w:t>
       </w:r>
     </w:p>
     <w:p>
@@ -473,7 +581,7 @@
         <w:rPr>
           <w:lang w:val="en-US" w:eastAsia="de-AT"/>
         </w:rPr>
-        <w:t xml:space="preserve">Currently, the ViewModel is manually constructed and resides in </w:t>
+        <w:t>The View is toolkit specific and is located in provider assemblies. Currently there is an ASP.NET (</w:t>
       </w:r>
       <w:r>
         <w:rPr>
@@ -491,7 +599,7 @@
         <w:rPr>
           <w:rStyle w:val="CodeChar"/>
         </w:rPr>
-        <w:t>Client/</w:t>
+        <w:t>Client.</w:t>
       </w:r>
       <w:r>
         <w:rPr>
@@ -503,6 +611,18 @@
         <w:rPr>
           <w:rStyle w:val="CodeChar"/>
         </w:rPr>
+        <w:t>ASPNET</w:t>
+      </w:r>
+      <w:r>
+        <w:rPr>
+          <w:lang w:val="en-US" w:eastAsia="de-AT"/>
+        </w:rPr>
+        <w:t>) and a WPF (</w:t>
+      </w:r>
+      <w:r>
+        <w:rPr>
+          <w:rStyle w:val="CodeChar"/>
+        </w:rPr>
         <w:t>Kistl.</w:t>
       </w:r>
       <w:r>
@@ -527,252 +647,285 @@
         <w:rPr>
           <w:rStyle w:val="CodeChar"/>
         </w:rPr>
-        <w:t>Presentables</w:t>
-      </w:r>
-      <w:r>
-        <w:rPr>
-          <w:lang w:val="en-US" w:eastAsia="de-AT"/>
-        </w:rPr>
-        <w:t xml:space="preserve">. </w:t>
-      </w:r>
-      <w:r>
-        <w:rPr>
-          <w:lang w:val="en-US" w:eastAsia="de-AT"/>
-        </w:rPr>
-        <w:t xml:space="preserve">At the root of all ViewModel classes is the </w:t>
+        <w:t>WPF</w:t>
+      </w:r>
+      <w:r>
+        <w:rPr>
+          <w:lang w:val="en-US" w:eastAsia="de-AT"/>
+        </w:rPr>
+        <w:t xml:space="preserve">) client. A skeletal WinForms client is prototyped in </w:t>
       </w:r>
       <w:r>
         <w:rPr>
           <w:rStyle w:val="CodeChar"/>
         </w:rPr>
-        <w:t>PresentableModel</w:t>
-      </w:r>
-      <w:r>
-        <w:rPr>
-          <w:lang w:val="en-US" w:eastAsia="de-AT"/>
-        </w:rPr>
-        <w:t xml:space="preserve">, which stores the GUI and Data contexts and carries a </w:t>
+        <w:t>Kistl.</w:t>
       </w:r>
       <w:r>
         <w:rPr>
           <w:rStyle w:val="CodeChar"/>
         </w:rPr>
-        <w:t>State</w:t>
-      </w:r>
-      <w:r>
-        <w:rPr>
-          <w:lang w:val="en-US" w:eastAsia="de-AT"/>
-        </w:rPr>
-        <w:t xml:space="preserve"> flag to signal when the ViewModel finished loading and/or processing data.</w:t>
-      </w:r>
-      <w:r>
-        <w:rPr>
-          <w:lang w:val="en-US" w:eastAsia="de-AT"/>
-        </w:rPr>
-        <w:t xml:space="preserve"> The names Presentable and ViewModel will be used interchangeably.</w:t>
+        <w:softHyphen/>
+      </w:r>
+      <w:r>
+        <w:rPr>
+          <w:rStyle w:val="CodeChar"/>
+        </w:rPr>
+        <w:t>Client.</w:t>
+      </w:r>
+      <w:r>
+        <w:rPr>
+          <w:rStyle w:val="CodeChar"/>
+        </w:rPr>
+        <w:softHyphen/>
+      </w:r>
+      <w:r>
+        <w:rPr>
+          <w:rStyle w:val="CodeChar"/>
+        </w:rPr>
+        <w:t>Forms</w:t>
+      </w:r>
+      <w:r>
+        <w:rPr>
+          <w:lang w:val="en-US" w:eastAsia="de-AT"/>
+        </w:rPr>
+        <w:t>, but needs much more work.</w:t>
       </w:r>
     </w:p>
     <w:p>
       <w:pPr>
         <w:rPr>
-          <w:lang w:val="en-US" w:eastAsia="de-AT"/>
-        </w:rPr>
-      </w:pPr>
-      <w:r>
-        <w:rPr>
-          <w:lang w:val="en-US" w:eastAsia="de-AT"/>
-        </w:rPr>
-        <w:t>The View is toolkit specific and is located in provider assemblies. Currently there is an ASP.NET (</w:t>
+          <w:lang w:val="en-US"/>
+        </w:rPr>
+      </w:pPr>
+      <w:r>
+        <w:rPr>
+          <w:lang w:val="en-US" w:eastAsia="de-AT"/>
+        </w:rPr>
+        <w:t xml:space="preserve">The default connection between Models and ViewModels is made by the </w:t>
       </w:r>
       <w:r>
         <w:rPr>
           <w:rStyle w:val="CodeChar"/>
-        </w:rPr>
-        <w:t>Kistl.</w:t>
+          <w:b/>
+        </w:rPr>
+        <w:t>ObjectClass.</w:t>
       </w:r>
       <w:r>
         <w:rPr>
           <w:rStyle w:val="CodeChar"/>
+          <w:b/>
         </w:rPr>
         <w:softHyphen/>
+        <w:t>DefaultModel</w:t>
+      </w:r>
+      <w:r>
+        <w:rPr>
+          <w:lang w:val="en-US" w:eastAsia="de-AT"/>
+        </w:rPr>
+        <w:t xml:space="preserve"> reference, which points to a TypeRef describing an appropriate Presentable</w:t>
+      </w:r>
+      <w:r>
+        <w:rPr>
+          <w:lang w:val="en-US"/>
+        </w:rPr>
+        <w:t xml:space="preserve">Model for instances of this class. Each </w:t>
+      </w:r>
+      <w:r>
+        <w:rPr>
+          <w:lang w:val="en-US"/>
+        </w:rPr>
+        <w:t>Presentable</w:t>
+      </w:r>
+      <w:r>
+        <w:rPr>
+          <w:lang w:val="en-US"/>
+        </w:rPr>
+        <w:t xml:space="preserve"> </w:t>
+      </w:r>
+      <w:r>
+        <w:rPr>
+          <w:lang w:val="en-US"/>
+        </w:rPr>
+        <w:t xml:space="preserve">can be displayed in one or more </w:t>
       </w:r>
       <w:r>
         <w:rPr>
           <w:rStyle w:val="CodeChar"/>
-        </w:rPr>
-        <w:t>Client.</w:t>
-      </w:r>
-      <w:r>
-        <w:rPr>
-          <w:rStyle w:val="CodeChar"/>
-        </w:rPr>
-        <w:softHyphen/>
-      </w:r>
-      <w:r>
-        <w:rPr>
-          <w:rStyle w:val="CodeChar"/>
-        </w:rPr>
-        <w:t>ASPNET</w:t>
-      </w:r>
-      <w:r>
-        <w:rPr>
-          <w:lang w:val="en-US" w:eastAsia="de-AT"/>
-        </w:rPr>
-        <w:t>) and a WPF (</w:t>
-      </w:r>
-      <w:r>
-        <w:rPr>
-          <w:rStyle w:val="CodeChar"/>
-        </w:rPr>
-        <w:t>Kistl.</w:t>
-      </w:r>
-      <w:r>
-        <w:rPr>
-          <w:rStyle w:val="CodeChar"/>
-        </w:rPr>
-        <w:softHyphen/>
-      </w:r>
-      <w:r>
-        <w:rPr>
-          <w:rStyle w:val="CodeChar"/>
-        </w:rPr>
-        <w:t>Client.</w:t>
-      </w:r>
-      <w:r>
-        <w:rPr>
-          <w:rStyle w:val="CodeChar"/>
-        </w:rPr>
-        <w:softHyphen/>
-      </w:r>
-      <w:r>
-        <w:rPr>
-          <w:rStyle w:val="CodeChar"/>
-        </w:rPr>
-        <w:t>WPF</w:t>
-      </w:r>
-      <w:r>
-        <w:rPr>
-          <w:lang w:val="en-US" w:eastAsia="de-AT"/>
-        </w:rPr>
-        <w:t xml:space="preserve">) client. A skeletal WinForms client is prototyped in </w:t>
-      </w:r>
-      <w:r>
-        <w:rPr>
-          <w:rStyle w:val="CodeChar"/>
-        </w:rPr>
-        <w:t>Kistl.</w:t>
-      </w:r>
-      <w:r>
-        <w:rPr>
-          <w:rStyle w:val="CodeChar"/>
-        </w:rPr>
-        <w:softHyphen/>
-      </w:r>
-      <w:r>
-        <w:rPr>
-          <w:rStyle w:val="CodeChar"/>
-        </w:rPr>
-        <w:t>Client.</w:t>
-      </w:r>
-      <w:r>
-        <w:rPr>
-          <w:rStyle w:val="CodeChar"/>
-        </w:rPr>
-        <w:softHyphen/>
-      </w:r>
-      <w:r>
-        <w:rPr>
-          <w:rStyle w:val="CodeChar"/>
-        </w:rPr>
-        <w:t>Forms</w:t>
-      </w:r>
-      <w:r>
-        <w:rPr>
-          <w:lang w:val="en-US" w:eastAsia="de-AT"/>
-        </w:rPr>
-        <w:t>, but needs much more work.</w:t>
+          <w:b/>
+        </w:rPr>
+        <w:t>Layout</w:t>
+      </w:r>
+      <w:r>
+        <w:rPr>
+          <w:lang w:val="en-US"/>
+        </w:rPr>
+        <w:t>s. The Layout carries configuration information like whether or not a string value should be displayed in one or more lines. View Providers can register controls for Layouts. The infrastructure then chooses a control from the current provider which is registered for the most specific applicable layout.</w:t>
       </w:r>
     </w:p>
     <w:p>
       <w:pPr>
-        <w:rPr>
-          <w:lang w:val="en-US"/>
-        </w:rPr>
-      </w:pPr>
-      <w:r>
-        <w:rPr>
-          <w:lang w:val="en-US" w:eastAsia="de-AT"/>
-        </w:rPr>
-        <w:t xml:space="preserve">The default connection between Models and ViewModels is made by the </w:t>
-      </w:r>
-      <w:r>
-        <w:rPr>
-          <w:rStyle w:val="CodeChar"/>
-          <w:b/>
-        </w:rPr>
-        <w:t>ObjectClass.</w:t>
-      </w:r>
-      <w:r>
-        <w:rPr>
-          <w:rStyle w:val="CodeChar"/>
-          <w:b/>
-        </w:rPr>
-        <w:softHyphen/>
-        <w:t>DefaultModel</w:t>
-      </w:r>
-      <w:r>
-        <w:rPr>
-          <w:lang w:val="en-US" w:eastAsia="de-AT"/>
-        </w:rPr>
-        <w:t xml:space="preserve"> reference, which points to a TypeRef describing an appropriate Presentable</w:t>
-      </w:r>
-      <w:r>
-        <w:rPr>
-          <w:lang w:val="en-US"/>
-        </w:rPr>
-        <w:t xml:space="preserve">Model for instances of this class. Each </w:t>
-      </w:r>
-      <w:r>
-        <w:t>Presentable</w:t>
-      </w:r>
-      <w:r>
-        <w:rPr>
-          <w:lang w:val="en-US"/>
-        </w:rPr>
-        <w:t xml:space="preserve"> </w:t>
-      </w:r>
-      <w:r>
-        <w:rPr>
-          <w:lang w:val="en-US"/>
-        </w:rPr>
-        <w:t xml:space="preserve">can be displayed in one or more </w:t>
-      </w:r>
-      <w:r>
-        <w:rPr>
-          <w:rStyle w:val="CodeChar"/>
-          <w:b/>
-        </w:rPr>
-        <w:t>Layout</w:t>
-      </w:r>
-      <w:r>
-        <w:rPr>
-          <w:lang w:val="en-US"/>
-        </w:rPr>
-        <w:t>s. The Layout carries configuration information like whether or not a string value should be displayed in one or more lines. View Providers can register controls for Layouts. The infrastructure then chooses a control from the current provider which is registered for the most specific applicable layout.</w:t>
+        <w:pStyle w:val="Heading2"/>
+        <w:rPr>
+          <w:lang w:val="en-US" w:eastAsia="de-AT"/>
+        </w:rPr>
+      </w:pPr>
+      <w:r>
+        <w:rPr>
+          <w:lang w:val="en-US" w:eastAsia="de-AT"/>
+        </w:rPr>
+        <w:t>Connecting the Pieces</w:t>
       </w:r>
     </w:p>
     <w:p>
       <w:pPr>
-        <w:pStyle w:val="Heading2"/>
-        <w:rPr>
-          <w:lang w:val="en-US" w:eastAsia="de-AT"/>
-        </w:rPr>
-      </w:pPr>
-      <w:r>
-        <w:rPr>
-          <w:lang w:val="en-US" w:eastAsia="de-AT"/>
-        </w:rPr>
-        <w:t>Connecting the Pieces</w:t>
+        <w:rPr>
+          <w:lang w:val="en-US" w:eastAsia="de-AT"/>
+        </w:rPr>
+      </w:pPr>
+      <w:r>
+        <w:rPr>
+          <w:lang w:val="en-US" w:eastAsia="de-AT"/>
+        </w:rPr>
+        <w:t xml:space="preserve">The first thing a client does is instantiating the first </w:t>
+      </w:r>
+      <w:r>
+        <w:rPr>
+          <w:rStyle w:val="CodeChar"/>
+        </w:rPr>
+        <w:t>WorkspaceModel</w:t>
+      </w:r>
+      <w:r>
+        <w:rPr>
+          <w:lang w:val="en-US" w:eastAsia="de-AT"/>
+        </w:rPr>
+        <w:t xml:space="preserve">. The </w:t>
+      </w:r>
+      <w:r>
+        <w:rPr>
+          <w:lang w:val="en-US" w:eastAsia="de-AT"/>
+        </w:rPr>
+        <w:t>w</w:t>
+      </w:r>
+      <w:r>
+        <w:rPr>
+          <w:lang w:val="en-US" w:eastAsia="de-AT"/>
+        </w:rPr>
+        <w:t>orkspace is a representation of a</w:t>
+      </w:r>
+      <w:r>
+        <w:rPr>
+          <w:lang w:val="en-US" w:eastAsia="de-AT"/>
+        </w:rPr>
+        <w:t>n</w:t>
+      </w:r>
+      <w:r>
+        <w:rPr>
+          <w:lang w:val="en-US" w:eastAsia="de-AT"/>
+        </w:rPr>
+        <w:t xml:space="preserve"> </w:t>
+      </w:r>
+      <w:r>
+        <w:rPr>
+          <w:rStyle w:val="CodeChar"/>
+        </w:rPr>
+        <w:t>IKistlContext</w:t>
+      </w:r>
+      <w:r>
+        <w:rPr>
+          <w:lang w:val="en-US" w:eastAsia="de-AT"/>
+        </w:rPr>
+        <w:t xml:space="preserve"> and thus a user’s transaction.</w:t>
+      </w:r>
+      <w:r>
+        <w:rPr>
+          <w:lang w:val="en-US" w:eastAsia="de-AT"/>
+        </w:rPr>
+        <w:t xml:space="preserve"> The default layout for a </w:t>
+      </w:r>
+      <w:r>
+        <w:rPr>
+          <w:rStyle w:val="CodeChar"/>
+        </w:rPr>
+        <w:t>WorkspaceModel</w:t>
+      </w:r>
+      <w:r>
+        <w:rPr>
+          <w:lang w:val="en-US" w:eastAsia="de-AT"/>
+        </w:rPr>
+        <w:t xml:space="preserve"> is the </w:t>
+      </w:r>
+      <w:r>
+        <w:rPr>
+          <w:rStyle w:val="CodeChar"/>
+        </w:rPr>
+        <w:t>WorkspaceLayout</w:t>
+      </w:r>
+      <w:r>
+        <w:rPr>
+          <w:lang w:val="en-US"/>
+        </w:rPr>
+        <w:t xml:space="preserve">. To allow basic navigation, the </w:t>
+      </w:r>
+      <w:r>
+        <w:rPr>
+          <w:rStyle w:val="CodeChar"/>
+        </w:rPr>
+        <w:t>WorkspaceModel</w:t>
+      </w:r>
+      <w:r>
+        <w:rPr>
+          <w:lang w:val="en-US"/>
+        </w:rPr>
+        <w:t xml:space="preserve"> exports a </w:t>
+      </w:r>
+      <w:r>
+        <w:rPr>
+          <w:lang w:val="en-US"/>
+        </w:rPr>
+        <w:t xml:space="preserve">(lazily loaded) </w:t>
+      </w:r>
+      <w:r>
+        <w:rPr>
+          <w:lang w:val="en-US"/>
+        </w:rPr>
+        <w:t xml:space="preserve">list of </w:t>
+      </w:r>
+      <w:r>
+        <w:rPr>
+          <w:rStyle w:val="CodeChar"/>
+        </w:rPr>
+        <w:t>ModuleModel</w:t>
+      </w:r>
+      <w:r>
+        <w:rPr>
+          <w:lang w:val="en-US"/>
+        </w:rPr>
+        <w:t>s</w:t>
+      </w:r>
+      <w:r>
+        <w:rPr>
+          <w:lang w:val="en-US"/>
+        </w:rPr>
+        <w:t xml:space="preserve">, which in turn provide access to the contained </w:t>
+      </w:r>
+      <w:r>
+        <w:rPr>
+          <w:rStyle w:val="CodeChar"/>
+        </w:rPr>
+        <w:t>DataTypeModel</w:t>
+      </w:r>
+      <w:r>
+        <w:rPr>
+          <w:lang w:val="en-US"/>
+        </w:rPr>
+        <w:t>s</w:t>
+      </w:r>
+      <w:r>
+        <w:rPr>
+          <w:lang w:val="en-US"/>
+        </w:rPr>
+        <w:t xml:space="preserve"> and so on.</w:t>
       </w:r>
     </w:p>
     <w:p>
@@ -785,145 +938,37 @@
         <w:rPr>
           <w:lang w:val="en-US" w:eastAsia="de-AT"/>
         </w:rPr>
-        <w:t xml:space="preserve">The first thing a client does is instantiating the first </w:t>
+        <w:t xml:space="preserve">To actually display the </w:t>
+      </w:r>
+      <w:r>
+        <w:rPr>
+          <w:lang w:val="en-US" w:eastAsia="de-AT"/>
+        </w:rPr>
+        <w:t>various View</w:t>
+      </w:r>
+      <w:r>
+        <w:rPr>
+          <w:lang w:val="en-US" w:eastAsia="de-AT"/>
+        </w:rPr>
+        <w:t xml:space="preserve">Models, </w:t>
+      </w:r>
+      <w:r>
+        <w:rPr>
+          <w:lang w:val="en-US" w:eastAsia="de-AT"/>
+        </w:rPr>
+        <w:t xml:space="preserve">the </w:t>
       </w:r>
       <w:r>
         <w:rPr>
           <w:rStyle w:val="CodeChar"/>
         </w:rPr>
-        <w:t>WorkspaceModel</w:t>
-      </w:r>
-      <w:r>
-        <w:rPr>
-          <w:lang w:val="en-US" w:eastAsia="de-AT"/>
-        </w:rPr>
-        <w:t xml:space="preserve">. The </w:t>
-      </w:r>
-      <w:r>
-        <w:rPr>
-          <w:lang w:val="en-US" w:eastAsia="de-AT"/>
-        </w:rPr>
-        <w:t>w</w:t>
-      </w:r>
-      <w:r>
-        <w:rPr>
-          <w:lang w:val="en-US" w:eastAsia="de-AT"/>
-        </w:rPr>
-        <w:t>orkspace is a representation of a</w:t>
-      </w:r>
-      <w:r>
-        <w:rPr>
-          <w:lang w:val="en-US" w:eastAsia="de-AT"/>
-        </w:rPr>
-        <w:t>n</w:t>
-      </w:r>
-      <w:r>
-        <w:rPr>
-          <w:lang w:val="en-US" w:eastAsia="de-AT"/>
-        </w:rPr>
-        <w:t xml:space="preserve"> </w:t>
-      </w:r>
-      <w:r>
-        <w:rPr>
-          <w:rStyle w:val="CodeChar"/>
-        </w:rPr>
-        <w:t>IKistlContext</w:t>
-      </w:r>
-      <w:r>
-        <w:rPr>
-          <w:lang w:val="en-US" w:eastAsia="de-AT"/>
-        </w:rPr>
-        <w:t xml:space="preserve"> and thus a user’s transaction.</w:t>
-      </w:r>
-      <w:r>
-        <w:rPr>
-          <w:lang w:val="en-US" w:eastAsia="de-AT"/>
-        </w:rPr>
-        <w:t xml:space="preserve"> The default layout for a </w:t>
-      </w:r>
-      <w:r>
-        <w:rPr>
-          <w:rStyle w:val="CodeChar"/>
-        </w:rPr>
-        <w:t>WorkspaceModel</w:t>
-      </w:r>
-      <w:r>
-        <w:rPr>
-          <w:lang w:val="en-US" w:eastAsia="de-AT"/>
-        </w:rPr>
-        <w:t xml:space="preserve"> is the </w:t>
-      </w:r>
-      <w:r>
-        <w:rPr>
-          <w:rStyle w:val="CodeChar"/>
-        </w:rPr>
-        <w:t>WorkspaceLayout</w:t>
-      </w:r>
-      <w:r>
-        <w:rPr>
-          <w:lang w:val="en-US"/>
-        </w:rPr>
-        <w:t xml:space="preserve">. To allow basic navigation, the </w:t>
-      </w:r>
-      <w:r>
-        <w:rPr>
-          <w:rStyle w:val="CodeChar"/>
-        </w:rPr>
-        <w:t>WorkspaceModel</w:t>
-      </w:r>
-      <w:r>
-        <w:rPr>
-          <w:lang w:val="en-US"/>
-        </w:rPr>
-        <w:t xml:space="preserve"> exports a </w:t>
-      </w:r>
-      <w:r>
-        <w:rPr>
-          <w:lang w:val="en-US"/>
-        </w:rPr>
-        <w:t xml:space="preserve">(lazily loaded) </w:t>
-      </w:r>
-      <w:r>
-        <w:rPr>
-          <w:lang w:val="en-US"/>
-        </w:rPr>
-        <w:t xml:space="preserve">list of </w:t>
-      </w:r>
-      <w:r>
-        <w:rPr>
-          <w:rStyle w:val="CodeChar"/>
-        </w:rPr>
-        <w:t>ModuleModel</w:t>
-      </w:r>
-      <w:r>
-        <w:rPr>
-          <w:lang w:val="en-US"/>
-        </w:rPr>
-        <w:t>s</w:t>
-      </w:r>
-      <w:r>
-        <w:rPr>
-          <w:lang w:val="en-US"/>
-        </w:rPr>
-        <w:t xml:space="preserve">, which in turn provide access to the contained </w:t>
-      </w:r>
-      <w:r>
-        <w:rPr>
-          <w:rStyle w:val="CodeChar"/>
-        </w:rPr>
-        <w:t>DataTypeModel</w:t>
-      </w:r>
-      <w:r>
-        <w:rPr>
-          <w:lang w:val="en-US"/>
-        </w:rPr>
-        <w:t>s</w:t>
-      </w:r>
-      <w:r>
-        <w:rPr>
-          <w:lang w:val="en-US"/>
-        </w:rPr>
-        <w:t xml:space="preserve"> and so on.</w:t>
+        <w:t>Kistl.Client.Presentables.ModelFactory</w:t>
+      </w:r>
+      <w:r>
+        <w:rPr>
+          <w:lang w:val="en-US" w:eastAsia="de-AT"/>
+        </w:rPr>
+        <w:t xml:space="preserve"> creates DefaultViews via the default layout of the ViewModel.</w:t>
       </w:r>
     </w:p>
     <w:p>
@@ -936,82 +981,114 @@
         <w:rPr>
           <w:lang w:val="en-US" w:eastAsia="de-AT"/>
         </w:rPr>
-        <w:t xml:space="preserve">To actually display the </w:t>
-      </w:r>
-      <w:r>
-        <w:rPr>
-          <w:lang w:val="en-US" w:eastAsia="de-AT"/>
-        </w:rPr>
-        <w:t>various View</w:t>
-      </w:r>
-      <w:r>
-        <w:rPr>
-          <w:lang w:val="en-US" w:eastAsia="de-AT"/>
-        </w:rPr>
-        <w:t xml:space="preserve">Models, </w:t>
-      </w:r>
-      <w:r>
-        <w:rPr>
-          <w:lang w:val="en-US" w:eastAsia="de-AT"/>
-        </w:rPr>
-        <w:t xml:space="preserve">the </w:t>
+        <w:t>Since the View is in the ultimate control of the screen, it may choose to use various non-default Views of the models to facilitat</w:t>
+      </w:r>
+      <w:r>
+        <w:rPr>
+          <w:lang w:val="en-US" w:eastAsia="de-AT"/>
+        </w:rPr>
+        <w:t xml:space="preserve">e the intended user experience. Depending on the situation, it may do so directly or by calling back into the </w:t>
       </w:r>
       <w:r>
         <w:rPr>
           <w:rStyle w:val="CodeChar"/>
         </w:rPr>
-        <w:t>Kistl.Client.Presentables.ModelFactory</w:t>
-      </w:r>
-      <w:r>
-        <w:rPr>
-          <w:lang w:val="en-US" w:eastAsia="de-AT"/>
-        </w:rPr>
-        <w:t xml:space="preserve"> creates DefaultViews via the default layout of the ViewModel.</w:t>
+        <w:t>ModelFactory</w:t>
+      </w:r>
+      <w:r>
+        <w:rPr>
+          <w:lang w:val="en-US" w:eastAsia="de-AT"/>
+        </w:rPr>
+        <w:t xml:space="preserve"> with a non-default Layout.</w:t>
       </w:r>
     </w:p>
     <w:p>
       <w:pPr>
-        <w:rPr>
-          <w:lang w:val="en-US" w:eastAsia="de-AT"/>
-        </w:rPr>
-      </w:pPr>
-      <w:r>
-        <w:rPr>
-          <w:lang w:val="en-US" w:eastAsia="de-AT"/>
-        </w:rPr>
-        <w:t>Since the View is in the ultimate control of the screen, it may choose to use various non-default Views of the models to facilitat</w:t>
-      </w:r>
-      <w:r>
-        <w:rPr>
-          <w:lang w:val="en-US" w:eastAsia="de-AT"/>
-        </w:rPr>
-        <w:t xml:space="preserve">e the intended user experience. Depending on the situation, it may do so directly or by calling back into the </w:t>
-      </w:r>
-      <w:r>
-        <w:rPr>
-          <w:rStyle w:val="CodeChar"/>
-        </w:rPr>
-        <w:t>ModelFactory</w:t>
-      </w:r>
-      <w:r>
-        <w:rPr>
-          <w:lang w:val="en-US" w:eastAsia="de-AT"/>
-        </w:rPr>
-        <w:t xml:space="preserve"> with a non-default Layout.</w:t>
+        <w:pStyle w:val="Heading1"/>
+        <w:rPr>
+          <w:lang w:val="en-US" w:eastAsia="de-AT"/>
+        </w:rPr>
+      </w:pPr>
+      <w:r>
+        <w:rPr>
+          <w:lang w:val="en-US" w:eastAsia="de-AT"/>
+        </w:rPr>
+        <w:lastRenderedPageBreak/>
+        <w:t>Layout vs. Formatting</w:t>
       </w:r>
     </w:p>
     <w:p>
       <w:pPr>
-        <w:pStyle w:val="Heading1"/>
-        <w:rPr>
-          <w:lang w:val="en-US" w:eastAsia="de-AT"/>
-        </w:rPr>
-      </w:pPr>
-      <w:r>
-        <w:rPr>
-          <w:lang w:val="en-US" w:eastAsia="de-AT"/>
-        </w:rPr>
-        <w:t>Layout vs. Formatting</w:t>
+        <w:rPr>
+          <w:lang w:val="en-US" w:eastAsia="de-AT"/>
+        </w:rPr>
+      </w:pPr>
+      <w:r>
+        <w:rPr>
+          <w:lang w:val="en-US" w:eastAsia="de-AT"/>
+        </w:rPr>
+        <w:t xml:space="preserve">The appearance of a given Presentable can be influenced on two levels. The first is its </w:t>
+      </w:r>
+      <w:r>
+        <w:rPr>
+          <w:b/>
+          <w:lang w:val="en-US" w:eastAsia="de-AT"/>
+        </w:rPr>
+        <w:t>Format</w:t>
+      </w:r>
+      <w:r>
+        <w:rPr>
+          <w:lang w:val="en-US" w:eastAsia="de-AT"/>
+        </w:rPr>
+        <w:t xml:space="preserve">. The format determines the top-level or “outer” style. For example, a </w:t>
+      </w:r>
+      <w:r>
+        <w:rPr>
+          <w:rStyle w:val="CodeChar"/>
+        </w:rPr>
+        <w:t>DataObjectModel</w:t>
+      </w:r>
+      <w:r>
+        <w:rPr>
+          <w:lang w:val="en-US" w:eastAsia="de-AT"/>
+        </w:rPr>
+        <w:t xml:space="preserve"> can be displayed with the formats “FullDisplay”</w:t>
+      </w:r>
+      <w:r>
+        <w:rPr>
+          <w:lang w:val="en-US" w:eastAsia="de-AT"/>
+        </w:rPr>
+        <w:t xml:space="preserve"> (all properties available)</w:t>
+      </w:r>
+      <w:r>
+        <w:rPr>
+          <w:lang w:val="en-US" w:eastAsia="de-AT"/>
+        </w:rPr>
+        <w:t>, “Summary”</w:t>
+      </w:r>
+      <w:r>
+        <w:rPr>
+          <w:lang w:val="en-US" w:eastAsia="de-AT"/>
+        </w:rPr>
+        <w:t xml:space="preserve"> (only the most important properties)</w:t>
+      </w:r>
+      <w:r>
+        <w:rPr>
+          <w:lang w:val="en-US" w:eastAsia="de-AT"/>
+        </w:rPr>
+        <w:t xml:space="preserve"> or “LineItem”</w:t>
+      </w:r>
+      <w:r>
+        <w:rPr>
+          <w:lang w:val="en-US" w:eastAsia="de-AT"/>
+        </w:rPr>
+        <w:t xml:space="preserve"> (one-line summary)</w:t>
+      </w:r>
+      <w:r>
+        <w:rPr>
+          <w:lang w:val="en-US" w:eastAsia="de-AT"/>
+        </w:rPr>
+        <w:t>.</w:t>
       </w:r>
     </w:p>
     <w:p>
@@ -1024,32 +1101,44 @@
         <w:rPr>
           <w:lang w:val="en-US" w:eastAsia="de-AT"/>
         </w:rPr>
-        <w:t xml:space="preserve">The appearance of a given Presentable can be influenced on two levels. The first is its </w:t>
+        <w:t xml:space="preserve">The second level is the </w:t>
       </w:r>
       <w:r>
         <w:rPr>
           <w:b/>
           <w:lang w:val="en-US" w:eastAsia="de-AT"/>
         </w:rPr>
-        <w:t>Format</w:t>
-      </w:r>
-      <w:r>
-        <w:rPr>
-          <w:lang w:val="en-US" w:eastAsia="de-AT"/>
-        </w:rPr>
-        <w:t xml:space="preserve">. The format determines the top-level or “outer” style. For example, a </w:t>
-      </w:r>
-      <w:r>
-        <w:rPr>
-          <w:rStyle w:val="CodeChar"/>
-        </w:rPr>
-        <w:t>DataObjectModel</w:t>
-      </w:r>
-      <w:r>
-        <w:rPr>
-          <w:lang w:val="en-US" w:eastAsia="de-AT"/>
-        </w:rPr>
-        <w:t xml:space="preserve"> can be displayed with the formats “FullDisplay”, “Summary” or “LineItem”, in order of decreasing displayed detail.</w:t>
+        <w:t>Layout</w:t>
+      </w:r>
+      <w:r>
+        <w:rPr>
+          <w:lang w:val="en-US" w:eastAsia="de-AT"/>
+        </w:rPr>
+        <w:t xml:space="preserve">. This specifies the details or “inner” style. The </w:t>
+      </w:r>
+      <w:r>
+        <w:rPr>
+          <w:lang w:val="en-US" w:eastAsia="de-AT"/>
+        </w:rPr>
+        <w:t>l</w:t>
+      </w:r>
+      <w:r>
+        <w:rPr>
+          <w:lang w:val="en-US" w:eastAsia="de-AT"/>
+        </w:rPr>
+        <w:t>ayout of a “Summary” would detail which values of the displayed Presentable go where on the screen</w:t>
+      </w:r>
+      <w:r>
+        <w:rPr>
+          <w:lang w:val="en-US" w:eastAsia="de-AT"/>
+        </w:rPr>
+        <w:t xml:space="preserve"> while the layout of a text field might specify how tall a multi-line input field should be</w:t>
+      </w:r>
+      <w:r>
+        <w:rPr>
+          <w:lang w:val="en-US" w:eastAsia="de-AT"/>
+        </w:rPr>
+        <w:t>.</w:t>
       </w:r>
     </w:p>
     <w:p>
@@ -1062,44 +1151,13 @@
         <w:rPr>
           <w:lang w:val="en-US" w:eastAsia="de-AT"/>
         </w:rPr>
-        <w:t xml:space="preserve">The second level is the </w:t>
-      </w:r>
-      <w:r>
-        <w:rPr>
-          <w:b/>
-          <w:lang w:val="en-US" w:eastAsia="de-AT"/>
-        </w:rPr>
-        <w:t>Layout</w:t>
-      </w:r>
-      <w:r>
-        <w:rPr>
-          <w:lang w:val="en-US" w:eastAsia="de-AT"/>
-        </w:rPr>
-        <w:t xml:space="preserve">. This specifies the details or “inner” style. The </w:t>
-      </w:r>
-      <w:r>
-        <w:rPr>
-          <w:lang w:val="en-US" w:eastAsia="de-AT"/>
-        </w:rPr>
-        <w:t>l</w:t>
-      </w:r>
-      <w:r>
-        <w:rPr>
-          <w:lang w:val="en-US" w:eastAsia="de-AT"/>
-        </w:rPr>
-        <w:t>ayout of a “Summary” would detail which values of the displayed Presentable go where on the screen</w:t>
-      </w:r>
-      <w:r>
-        <w:rPr>
-          <w:lang w:val="en-US" w:eastAsia="de-AT"/>
-        </w:rPr>
-        <w:t xml:space="preserve"> while the layout of a text field might specify how tall a multi-line input field should be</w:t>
-      </w:r>
-      <w:r>
-        <w:rPr>
-          <w:lang w:val="en-US" w:eastAsia="de-AT"/>
-        </w:rPr>
-        <w:t>.</w:t>
+        <w:t xml:space="preserve">While the Format influences the choice of View, the Layout will be interpreted by </w:t>
+      </w:r>
+      <w:r>
+        <w:rPr>
+          <w:lang w:val="en-US" w:eastAsia="de-AT"/>
+        </w:rPr>
+        <w:t>the chosen View.</w:t>
       </w:r>
     </w:p>
     <w:p>
@@ -1110,19 +1168,112 @@
       </w:pPr>
       <w:r>
         <w:rPr>
-          <w:lang w:val="en-US" w:eastAsia="de-AT"/>
-        </w:rPr>
-        <w:t xml:space="preserve">While the Format influences the choice of View, the Layout will be interpreted by </w:t>
-      </w:r>
-      <w:r>
-        <w:rPr>
-          <w:lang w:val="en-US" w:eastAsia="de-AT"/>
-        </w:rPr>
-        <w:t>the chosen View.</w:t>
-      </w:r>
+          <w:b/>
+          <w:lang w:val="en-US" w:eastAsia="de-AT"/>
+        </w:rPr>
+        <w:t>Detailed e</w:t>
+      </w:r>
+      <w:r>
+        <w:rPr>
+          <w:b/>
+          <w:lang w:val="en-US" w:eastAsia="de-AT"/>
+        </w:rPr>
+        <w:t>xample:</w:t>
+      </w:r>
+      <w:r>
+        <w:rPr>
+          <w:lang w:val="en-US" w:eastAsia="de-AT"/>
+        </w:rPr>
+        <w:t xml:space="preserve"> a data entry form for editing a Person. To be able to edit all properties of the object, the format for the whole form would be </w:t>
+      </w:r>
+      <w:r>
+        <w:rPr>
+          <w:rStyle w:val="CodeChar"/>
+        </w:rPr>
+        <w:t>FullView</w:t>
+      </w:r>
+      <w:r>
+        <w:rPr>
+          <w:lang w:val="en-US" w:eastAsia="de-AT"/>
+        </w:rPr>
+        <w:t xml:space="preserve"> with a </w:t>
+      </w:r>
+      <w:r>
+        <w:rPr>
+          <w:rStyle w:val="CodeChar"/>
+        </w:rPr>
+        <w:t>ReadOnly</w:t>
+      </w:r>
+      <w:r>
+        <w:rPr>
+          <w:lang w:val="en-US" w:eastAsia="de-AT"/>
+        </w:rPr>
+        <w:t xml:space="preserve"> property set to </w:t>
+      </w:r>
+      <w:r>
+        <w:rPr>
+          <w:rStyle w:val="CodeChar"/>
+        </w:rPr>
+        <w:t>false</w:t>
+      </w:r>
+      <w:r>
+        <w:rPr>
+          <w:lang w:val="en-US" w:eastAsia="de-AT"/>
+        </w:rPr>
+        <w:t xml:space="preserve"> to allow editing. The layout of this view could specify that the portrait of the person should be displayed in the top right corner of the form while the rest of the properties should be arranged as a list of editable fields. For the picture the format is </w:t>
+      </w:r>
+      <w:r>
+        <w:rPr>
+          <w:rStyle w:val="CodeChar"/>
+        </w:rPr>
+        <w:t>PictureChooser</w:t>
+      </w:r>
+      <w:r>
+        <w:rPr>
+          <w:lang w:val="en-US" w:eastAsia="de-AT"/>
+        </w:rPr>
+        <w:t xml:space="preserve"> with a “Picture, Path and Browse Button” layout. For most the editable fields the format is </w:t>
+      </w:r>
+      <w:r>
+        <w:rPr>
+          <w:rStyle w:val="CodeChar"/>
+        </w:rPr>
+        <w:t>SingleLineTextBox</w:t>
+      </w:r>
+      <w:r>
+        <w:rPr>
+          <w:lang w:val="en-US" w:eastAsia="de-AT"/>
+        </w:rPr>
+        <w:t xml:space="preserve">, while the CV property has the </w:t>
+      </w:r>
+      <w:r>
+        <w:rPr>
+          <w:rStyle w:val="CodeChar"/>
+        </w:rPr>
+        <w:t>MultiLineTextBox</w:t>
+      </w:r>
+      <w:r>
+        <w:rPr>
+          <w:lang w:val="en-US" w:eastAsia="de-AT"/>
+        </w:rPr>
+        <w:t xml:space="preserve"> format, with a “200 lines” layout to provide enough space to edit.</w:t>
+      </w:r>
+      <w:r>
+        <w:rPr>
+          <w:lang w:val="en-US" w:eastAsia="de-AT"/>
+        </w:rPr>
+        <w:t xml:space="preserve"> See the “Format vs Layout Example” for a graphical representation.</w:t>
+      </w:r>
+    </w:p>
+    <w:p>
+      <w:pPr>
+        <w:rPr>
+          <w:lang w:val="en-US" w:eastAsia="de-AT"/>
+        </w:rPr>
+      </w:pPr>
     </w:p>
     <w:sectPr>
-      <w:footerReference w:type="default" r:id="rId7"/>
+      <w:footerReference w:type="default" r:id="rId11"/>
       <w:pgSz w:w="11906" w:h="16838"/>
       <w:pgMar w:top="1417" w:right="1417" w:bottom="1134" w:left="1417" w:header="708" w:footer="708" w:gutter="0"/>
       <w:cols w:space="708"/>
@@ -1184,7 +1335,7 @@
         <w:rPr>
           <w:noProof/>
         </w:rPr>
-        <w:t>2</w:t>
+        <w:t>3</w:t>
       </w:r>
     </w:fldSimple>
     <w:r>
@@ -1195,7 +1346,7 @@
         <w:rPr>
           <w:noProof/>
         </w:rPr>
-        <w:t>2</w:t>
+        <w:t>3</w:t>
       </w:r>
     </w:fldSimple>
   </w:p>
@@ -1920,6 +2071,7 @@
   <w:style w:type="character" w:default="1" w:styleId="DefaultParagraphFont">
     <w:name w:val="Default Paragraph Font"/>
     <w:uiPriority w:val="1"/>
+    <w:semiHidden/>
     <w:unhideWhenUsed/>
   </w:style>
   <w:style w:type="table" w:default="1" w:styleId="TableNormal">
@@ -2530,6 +2682,2444 @@
     </w:rPr>
   </w:style>
 </w:styles>
+</file>
+
+<file path=word/diagrams/colors1.xml><?xml version="1.0" encoding="utf-8"?>
+<dgm:colorsDef xmlns:dgm="http://schemas.openxmlformats.org/drawingml/2006/diagram" xmlns:a="http://schemas.openxmlformats.org/drawingml/2006/main" uniqueId="urn:microsoft.com/office/officeart/2005/8/colors/accent1_2">
+  <dgm:title val=""/>
+  <dgm:desc val=""/>
+  <dgm:catLst>
+    <dgm:cat type="accent1" pri="11200"/>
+  </dgm:catLst>
+  <dgm:styleLbl name="node0">
+    <dgm:fillClrLst meth="repeat">
+      <a:schemeClr val="accent1"/>
+    </dgm:fillClrLst>
+    <dgm:linClrLst meth="repeat">
+      <a:schemeClr val="lt1"/>
+    </dgm:linClrLst>
+    <dgm:effectClrLst/>
+    <dgm:txLinClrLst/>
+    <dgm:txFillClrLst/>
+    <dgm:txEffectClrLst/>
+  </dgm:styleLbl>
+  <dgm:styleLbl name="alignNode1">
+    <dgm:fillClrLst meth="repeat">
+      <a:schemeClr val="accent1"/>
+    </dgm:fillClrLst>
+    <dgm:linClrLst meth="repeat">
+      <a:schemeClr val="accent1"/>
+    </dgm:linClrLst>
+    <dgm:effectClrLst/>
+    <dgm:txLinClrLst/>
+    <dgm:txFillClrLst/>
+    <dgm:txEffectClrLst/>
+  </dgm:styleLbl>
+  <dgm:styleLbl name="node1">
+    <dgm:fillClrLst meth="repeat">
+      <a:schemeClr val="accent1"/>
+    </dgm:fillClrLst>
+    <dgm:linClrLst meth="repeat">
+      <a:schemeClr val="lt1"/>
+    </dgm:linClrLst>
+    <dgm:effectClrLst/>
+    <dgm:txLinClrLst/>
+    <dgm:txFillClrLst/>
+    <dgm:txEffectClrLst/>
+  </dgm:styleLbl>
+  <dgm:styleLbl name="lnNode1">
+    <dgm:fillClrLst meth="repeat">
+      <a:schemeClr val="accent1"/>
+    </dgm:fillClrLst>
+    <dgm:linClrLst meth="repeat">
+      <a:schemeClr val="lt1"/>
+    </dgm:linClrLst>
+    <dgm:effectClrLst/>
+    <dgm:txLinClrLst/>
+    <dgm:txFillClrLst/>
+    <dgm:txEffectClrLst/>
+  </dgm:styleLbl>
+  <dgm:styleLbl name="vennNode1">
+    <dgm:fillClrLst meth="repeat">
+      <a:schemeClr val="accent1">
+        <a:alpha val="50000"/>
+      </a:schemeClr>
+    </dgm:fillClrLst>
+    <dgm:linClrLst meth="repeat">
+      <a:schemeClr val="lt1"/>
+    </dgm:linClrLst>
+    <dgm:effectClrLst/>
+    <dgm:txLinClrLst/>
+    <dgm:txFillClrLst/>
+    <dgm:txEffectClrLst/>
+  </dgm:styleLbl>
+  <dgm:styleLbl name="node2">
+    <dgm:fillClrLst meth="repeat">
+      <a:schemeClr val="accent1"/>
+    </dgm:fillClrLst>
+    <dgm:linClrLst meth="repeat">
+      <a:schemeClr val="lt1"/>
+    </dgm:linClrLst>
+    <dgm:effectClrLst/>
+    <dgm:txLinClrLst/>
+    <dgm:txFillClrLst/>
+    <dgm:txEffectClrLst/>
+  </dgm:styleLbl>
+  <dgm:styleLbl name="node3">
+    <dgm:fillClrLst meth="repeat">
+      <a:schemeClr val="accent1"/>
+    </dgm:fillClrLst>
+    <dgm:linClrLst meth="repeat">
+      <a:schemeClr val="lt1"/>
+    </dgm:linClrLst>
+    <dgm:effectClrLst/>
+    <dgm:txLinClrLst/>
+    <dgm:txFillClrLst/>
+    <dgm:txEffectClrLst/>
+  </dgm:styleLbl>
+  <dgm:styleLbl name="node4">
+    <dgm:fillClrLst meth="repeat">
+      <a:schemeClr val="accent1"/>
+    </dgm:fillClrLst>
+    <dgm:linClrLst meth="repeat">
+      <a:schemeClr val="lt1"/>
+    </dgm:linClrLst>
+    <dgm:effectClrLst/>
+    <dgm:txLinClrLst/>
+    <dgm:txFillClrLst/>
+    <dgm:txEffectClrLst/>
+  </dgm:styleLbl>
+  <dgm:styleLbl name="fgImgPlace1">
+    <dgm:fillClrLst meth="repeat">
+      <a:schemeClr val="accent1">
+        <a:tint val="50000"/>
+      </a:schemeClr>
+    </dgm:fillClrLst>
+    <dgm:linClrLst meth="repeat">
+      <a:schemeClr val="lt1"/>
+    </dgm:linClrLst>
+    <dgm:effectClrLst/>
+    <dgm:txLinClrLst/>
+    <dgm:txFillClrLst meth="repeat">
+      <a:schemeClr val="lt1"/>
+    </dgm:txFillClrLst>
+    <dgm:txEffectClrLst/>
+  </dgm:styleLbl>
+  <dgm:styleLbl name="alignImgPlace1">
+    <dgm:fillClrLst meth="repeat">
+      <a:schemeClr val="accent1">
+        <a:tint val="50000"/>
+      </a:schemeClr>
+    </dgm:fillClrLst>
+    <dgm:linClrLst meth="repeat">
+      <a:schemeClr val="lt1"/>
+    </dgm:linClrLst>
+    <dgm:effectClrLst/>
+    <dgm:txLinClrLst/>
+    <dgm:txFillClrLst meth="repeat">
+      <a:schemeClr val="lt1"/>
+    </dgm:txFillClrLst>
+    <dgm:txEffectClrLst/>
+  </dgm:styleLbl>
+  <dgm:styleLbl name="bgImgPlace1">
+    <dgm:fillClrLst meth="repeat">
+      <a:schemeClr val="accent1">
+        <a:tint val="50000"/>
+      </a:schemeClr>
+    </dgm:fillClrLst>
+    <dgm:linClrLst meth="repeat">
+      <a:schemeClr val="lt1"/>
+    </dgm:linClrLst>
+    <dgm:effectClrLst/>
+    <dgm:txLinClrLst/>
+    <dgm:txFillClrLst meth="repeat">
+      <a:schemeClr val="lt1"/>
+    </dgm:txFillClrLst>
+    <dgm:txEffectClrLst/>
+  </dgm:styleLbl>
+  <dgm:styleLbl name="sibTrans2D1">
+    <dgm:fillClrLst meth="repeat">
+      <a:schemeClr val="accent1">
+        <a:tint val="60000"/>
+      </a:schemeClr>
+    </dgm:fillClrLst>
+    <dgm:linClrLst meth="repeat">
+      <a:schemeClr val="accent1">
+        <a:tint val="60000"/>
+      </a:schemeClr>
+    </dgm:linClrLst>
+    <dgm:effectClrLst/>
+    <dgm:txLinClrLst/>
+    <dgm:txFillClrLst/>
+    <dgm:txEffectClrLst/>
+  </dgm:styleLbl>
+  <dgm:styleLbl name="fgSibTrans2D1">
+    <dgm:fillClrLst meth="repeat">
+      <a:schemeClr val="accent1">
+        <a:tint val="60000"/>
+      </a:schemeClr>
+    </dgm:fillClrLst>
+    <dgm:linClrLst meth="repeat">
+      <a:schemeClr val="accent1">
+        <a:tint val="60000"/>
+      </a:schemeClr>
+    </dgm:linClrLst>
+    <dgm:effectClrLst/>
+    <dgm:txLinClrLst/>
+    <dgm:txFillClrLst/>
+    <dgm:txEffectClrLst/>
+  </dgm:styleLbl>
+  <dgm:styleLbl name="bgSibTrans2D1">
+    <dgm:fillClrLst meth="repeat">
+      <a:schemeClr val="accent1">
+        <a:tint val="60000"/>
+      </a:schemeClr>
+    </dgm:fillClrLst>
+    <dgm:linClrLst meth="repeat">
+      <a:schemeClr val="accent1">
+        <a:tint val="60000"/>
+      </a:schemeClr>
+    </dgm:linClrLst>
+    <dgm:effectClrLst/>
+    <dgm:txLinClrLst/>
+    <dgm:txFillClrLst/>
+    <dgm:txEffectClrLst/>
+  </dgm:styleLbl>
+  <dgm:styleLbl name="sibTrans1D1">
+    <dgm:fillClrLst meth="repeat">
+      <a:schemeClr val="accent1"/>
+    </dgm:fillClrLst>
+    <dgm:linClrLst meth="repeat">
+      <a:schemeClr val="accent1"/>
+    </dgm:linClrLst>
+    <dgm:effectClrLst/>
+    <dgm:txLinClrLst/>
+    <dgm:txFillClrLst meth="repeat">
+      <a:schemeClr val="tx1"/>
+    </dgm:txFillClrLst>
+    <dgm:txEffectClrLst/>
+  </dgm:styleLbl>
+  <dgm:styleLbl name="callout">
+    <dgm:fillClrLst meth="repeat">
+      <a:schemeClr val="accent1"/>
+    </dgm:fillClrLst>
+    <dgm:linClrLst meth="repeat">
+      <a:schemeClr val="accent1">
+        <a:tint val="50000"/>
+      </a:schemeClr>
+    </dgm:linClrLst>
+    <dgm:effectClrLst/>
+    <dgm:txLinClrLst/>
+    <dgm:txFillClrLst meth="repeat">
+      <a:schemeClr val="tx1"/>
+    </dgm:txFillClrLst>
+    <dgm:txEffectClrLst/>
+  </dgm:styleLbl>
+  <dgm:styleLbl name="asst0">
+    <dgm:fillClrLst meth="repeat">
+      <a:schemeClr val="accent1"/>
+    </dgm:fillClrLst>
+    <dgm:linClrLst meth="repeat">
+      <a:schemeClr val="lt1"/>
+    </dgm:linClrLst>
+    <dgm:effectClrLst/>
+    <dgm:txLinClrLst/>
+    <dgm:txFillClrLst/>
+    <dgm:txEffectClrLst/>
+  </dgm:styleLbl>
+  <dgm:styleLbl name="asst1">
+    <dgm:fillClrLst meth="repeat">
+      <a:schemeClr val="accent1"/>
+    </dgm:fillClrLst>
+    <dgm:linClrLst meth="repeat">
+      <a:schemeClr val="lt1"/>
+    </dgm:linClrLst>
+    <dgm:effectClrLst/>
+    <dgm:txLinClrLst/>
+    <dgm:txFillClrLst/>
+    <dgm:txEffectClrLst/>
+  </dgm:styleLbl>
+  <dgm:styleLbl name="asst2">
+    <dgm:fillClrLst meth="repeat">
+      <a:schemeClr val="accent1"/>
+    </dgm:fillClrLst>
+    <dgm:linClrLst meth="repeat">
+      <a:schemeClr val="lt1"/>
+    </dgm:linClrLst>
+    <dgm:effectClrLst/>
+    <dgm:txLinClrLst/>
+    <dgm:txFillClrLst/>
+    <dgm:txEffectClrLst/>
+  </dgm:styleLbl>
+  <dgm:styleLbl name="asst3">
+    <dgm:fillClrLst meth="repeat">
+      <a:schemeClr val="accent1"/>
+    </dgm:fillClrLst>
+    <dgm:linClrLst meth="repeat">
+      <a:schemeClr val="lt1"/>
+    </dgm:linClrLst>
+    <dgm:effectClrLst/>
+    <dgm:txLinClrLst/>
+    <dgm:txFillClrLst/>
+    <dgm:txEffectClrLst/>
+  </dgm:styleLbl>
+  <dgm:styleLbl name="asst4">
+    <dgm:fillClrLst meth="repeat">
+      <a:schemeClr val="accent1"/>
+    </dgm:fillClrLst>
+    <dgm:linClrLst meth="repeat">
+      <a:schemeClr val="lt1"/>
+    </dgm:linClrLst>
+    <dgm:effectClrLst/>
+    <dgm:txLinClrLst/>
+    <dgm:txFillClrLst/>
+    <dgm:txEffectClrLst/>
+  </dgm:styleLbl>
+  <dgm:styleLbl name="parChTrans2D1">
+    <dgm:fillClrLst meth="repeat">
+      <a:schemeClr val="accent1">
+        <a:tint val="60000"/>
+      </a:schemeClr>
+    </dgm:fillClrLst>
+    <dgm:linClrLst meth="repeat">
+      <a:schemeClr val="accent1">
+        <a:tint val="60000"/>
+      </a:schemeClr>
+    </dgm:linClrLst>
+    <dgm:effectClrLst/>
+    <dgm:txLinClrLst/>
+    <dgm:txFillClrLst meth="repeat">
+      <a:schemeClr val="lt1"/>
+    </dgm:txFillClrLst>
+    <dgm:txEffectClrLst/>
+  </dgm:styleLbl>
+  <dgm:styleLbl name="parChTrans2D2">
+    <dgm:fillClrLst meth="repeat">
+      <a:schemeClr val="accent1"/>
+    </dgm:fillClrLst>
+    <dgm:linClrLst meth="repeat">
+      <a:schemeClr val="accent1"/>
+    </dgm:linClrLst>
+    <dgm:effectClrLst/>
+    <dgm:txLinClrLst/>
+    <dgm:txFillClrLst meth="repeat">
+      <a:schemeClr val="lt1"/>
+    </dgm:txFillClrLst>
+    <dgm:txEffectClrLst/>
+  </dgm:styleLbl>
+  <dgm:styleLbl name="parChTrans2D3">
+    <dgm:fillClrLst meth="repeat">
+      <a:schemeClr val="accent1"/>
+    </dgm:fillClrLst>
+    <dgm:linClrLst meth="repeat">
+      <a:schemeClr val="accent1"/>
+    </dgm:linClrLst>
+    <dgm:effectClrLst/>
+    <dgm:txLinClrLst/>
+    <dgm:txFillClrLst meth="repeat">
+      <a:schemeClr val="lt1"/>
+    </dgm:txFillClrLst>
+    <dgm:txEffectClrLst/>
+  </dgm:styleLbl>
+  <dgm:styleLbl name="parChTrans2D4">
+    <dgm:fillClrLst meth="repeat">
+      <a:schemeClr val="accent1"/>
+    </dgm:fillClrLst>
+    <dgm:linClrLst meth="repeat">
+      <a:schemeClr val="accent1"/>
+    </dgm:linClrLst>
+    <dgm:effectClrLst/>
+    <dgm:txLinClrLst/>
+    <dgm:txFillClrLst meth="repeat">
+      <a:schemeClr val="lt1"/>
+    </dgm:txFillClrLst>
+    <dgm:txEffectClrLst/>
+  </dgm:styleLbl>
+  <dgm:styleLbl name="parChTrans1D1">
+    <dgm:fillClrLst meth="repeat">
+      <a:schemeClr val="accent1"/>
+    </dgm:fillClrLst>
+    <dgm:linClrLst meth="repeat">
+      <a:schemeClr val="accent1">
+        <a:shade val="60000"/>
+      </a:schemeClr>
+    </dgm:linClrLst>
+    <dgm:effectClrLst/>
+    <dgm:txLinClrLst/>
+    <dgm:txFillClrLst meth="repeat">
+      <a:schemeClr val="tx1"/>
+    </dgm:txFillClrLst>
+    <dgm:txEffectClrLst/>
+  </dgm:styleLbl>
+  <dgm:styleLbl name="parChTrans1D2">
+    <dgm:fillClrLst meth="repeat">
+      <a:schemeClr val="accent1"/>
+    </dgm:fillClrLst>
+    <dgm:linClrLst meth="repeat">
+      <a:schemeClr val="accent1">
+        <a:shade val="60000"/>
+      </a:schemeClr>
+    </dgm:linClrLst>
+    <dgm:effectClrLst/>
+    <dgm:txLinClrLst/>
+    <dgm:txFillClrLst meth="repeat">
+      <a:schemeClr val="tx1"/>
+    </dgm:txFillClrLst>
+    <dgm:txEffectClrLst/>
+  </dgm:styleLbl>
+  <dgm:styleLbl name="parChTrans1D3">
+    <dgm:fillClrLst meth="repeat">
+      <a:schemeClr val="accent1"/>
+    </dgm:fillClrLst>
+    <dgm:linClrLst meth="repeat">
+      <a:schemeClr val="accent1">
+        <a:shade val="80000"/>
+      </a:schemeClr>
+    </dgm:linClrLst>
+    <dgm:effectClrLst/>
+    <dgm:txLinClrLst/>
+    <dgm:txFillClrLst meth="repeat">
+      <a:schemeClr val="tx1"/>
+    </dgm:txFillClrLst>
+    <dgm:txEffectClrLst/>
+  </dgm:styleLbl>
+  <dgm:styleLbl name="parChTrans1D4">
+    <dgm:fillClrLst meth="repeat">
+      <a:schemeClr val="accent1"/>
+    </dgm:fillClrLst>
+    <dgm:linClrLst meth="repeat">
+      <a:schemeClr val="accent1">
+        <a:shade val="80000"/>
+      </a:schemeClr>
+    </dgm:linClrLst>
+    <dgm:effectClrLst/>
+    <dgm:txLinClrLst/>
+    <dgm:txFillClrLst meth="repeat">
+      <a:schemeClr val="tx1"/>
+    </dgm:txFillClrLst>
+    <dgm:txEffectClrLst/>
+  </dgm:styleLbl>
+  <dgm:styleLbl name="fgAcc1">
+    <dgm:fillClrLst meth="repeat">
+      <a:schemeClr val="lt1">
+        <a:alpha val="90000"/>
+      </a:schemeClr>
+    </dgm:fillClrLst>
+    <dgm:linClrLst meth="repeat">
+      <a:schemeClr val="accent1"/>
+    </dgm:linClrLst>
+    <dgm:effectClrLst/>
+    <dgm:txLinClrLst/>
+    <dgm:txFillClrLst meth="repeat">
+      <a:schemeClr val="dk1"/>
+    </dgm:txFillClrLst>
+    <dgm:txEffectClrLst/>
+  </dgm:styleLbl>
+  <dgm:styleLbl name="conFgAcc1">
+    <dgm:fillClrLst meth="repeat">
+      <a:schemeClr val="lt1">
+        <a:alpha val="90000"/>
+      </a:schemeClr>
+    </dgm:fillClrLst>
+    <dgm:linClrLst meth="repeat">
+      <a:schemeClr val="accent1"/>
+    </dgm:linClrLst>
+    <dgm:effectClrLst/>
+    <dgm:txLinClrLst/>
+    <dgm:txFillClrLst meth="repeat">
+      <a:schemeClr val="dk1"/>
+    </dgm:txFillClrLst>
+    <dgm:txEffectClrLst/>
+  </dgm:styleLbl>
+  <dgm:styleLbl name="alignAcc1">
+    <dgm:fillClrLst meth="repeat">
+      <a:schemeClr val="lt1">
+        <a:alpha val="90000"/>
+      </a:schemeClr>
+    </dgm:fillClrLst>
+    <dgm:linClrLst meth="repeat">
+      <a:schemeClr val="accent1"/>
+    </dgm:linClrLst>
+    <dgm:effectClrLst/>
+    <dgm:txLinClrLst/>
+    <dgm:txFillClrLst meth="repeat">
+      <a:schemeClr val="dk1"/>
+    </dgm:txFillClrLst>
+    <dgm:txEffectClrLst/>
+  </dgm:styleLbl>
+  <dgm:styleLbl name="trAlignAcc1">
+    <dgm:fillClrLst meth="repeat">
+      <a:schemeClr val="lt1">
+        <a:alpha val="40000"/>
+      </a:schemeClr>
+    </dgm:fillClrLst>
+    <dgm:linClrLst meth="repeat">
+      <a:schemeClr val="accent1"/>
+    </dgm:linClrLst>
+    <dgm:effectClrLst/>
+    <dgm:txLinClrLst/>
+    <dgm:txFillClrLst meth="repeat">
+      <a:schemeClr val="dk1"/>
+    </dgm:txFillClrLst>
+    <dgm:txEffectClrLst/>
+  </dgm:styleLbl>
+  <dgm:styleLbl name="bgAcc1">
+    <dgm:fillClrLst meth="repeat">
+      <a:schemeClr val="lt1">
+        <a:alpha val="90000"/>
+      </a:schemeClr>
+    </dgm:fillClrLst>
+    <dgm:linClrLst meth="repeat">
+      <a:schemeClr val="accent1"/>
+    </dgm:linClrLst>
+    <dgm:effectClrLst/>
+    <dgm:txLinClrLst/>
+    <dgm:txFillClrLst meth="repeat">
+      <a:schemeClr val="dk1"/>
+    </dgm:txFillClrLst>
+    <dgm:txEffectClrLst/>
+  </dgm:styleLbl>
+  <dgm:styleLbl name="solidFgAcc1">
+    <dgm:fillClrLst meth="repeat">
+      <a:schemeClr val="lt1"/>
+    </dgm:fillClrLst>
+    <dgm:linClrLst meth="repeat">
+      <a:schemeClr val="accent1"/>
+    </dgm:linClrLst>
+    <dgm:effectClrLst/>
+    <dgm:txLinClrLst/>
+    <dgm:txFillClrLst meth="repeat">
+      <a:schemeClr val="dk1"/>
+    </dgm:txFillClrLst>
+    <dgm:txEffectClrLst/>
+  </dgm:styleLbl>
+  <dgm:styleLbl name="solidAlignAcc1">
+    <dgm:fillClrLst meth="repeat">
+      <a:schemeClr val="lt1"/>
+    </dgm:fillClrLst>
+    <dgm:linClrLst meth="repeat">
+      <a:schemeClr val="accent1"/>
+    </dgm:linClrLst>
+    <dgm:effectClrLst/>
+    <dgm:txLinClrLst/>
+    <dgm:txFillClrLst meth="repeat">
+      <a:schemeClr val="dk1"/>
+    </dgm:txFillClrLst>
+    <dgm:txEffectClrLst/>
+  </dgm:styleLbl>
+  <dgm:styleLbl name="solidBgAcc1">
+    <dgm:fillClrLst meth="repeat">
+      <a:schemeClr val="lt1"/>
+    </dgm:fillClrLst>
+    <dgm:linClrLst meth="repeat">
+      <a:schemeClr val="accent1"/>
+    </dgm:linClrLst>
+    <dgm:effectClrLst/>
+    <dgm:txLinClrLst/>
+    <dgm:txFillClrLst meth="repeat">
+      <a:schemeClr val="dk1"/>
+    </dgm:txFillClrLst>
+    <dgm:txEffectClrLst/>
+  </dgm:styleLbl>
+  <dgm:styleLbl name="fgAccFollowNode1">
+    <dgm:fillClrLst meth="repeat">
+      <a:schemeClr val="accent1">
+        <a:alpha val="90000"/>
+        <a:tint val="40000"/>
+      </a:schemeClr>
+    </dgm:fillClrLst>
+    <dgm:linClrLst meth="repeat">
+      <a:schemeClr val="accent1">
+        <a:alpha val="90000"/>
+        <a:tint val="40000"/>
+      </a:schemeClr>
+    </dgm:linClrLst>
+    <dgm:effectClrLst/>
+    <dgm:txLinClrLst/>
+    <dgm:txFillClrLst meth="repeat">
+      <a:schemeClr val="dk1"/>
+    </dgm:txFillClrLst>
+    <dgm:txEffectClrLst/>
+  </dgm:styleLbl>
+  <dgm:styleLbl name="alignAccFollowNode1">
+    <dgm:fillClrLst meth="repeat">
+      <a:schemeClr val="accent1">
+        <a:alpha val="90000"/>
+        <a:tint val="40000"/>
+      </a:schemeClr>
+    </dgm:fillClrLst>
+    <dgm:linClrLst meth="repeat">
+      <a:schemeClr val="accent1">
+        <a:alpha val="90000"/>
+        <a:tint val="40000"/>
+      </a:schemeClr>
+    </dgm:linClrLst>
+    <dgm:effectClrLst/>
+    <dgm:txLinClrLst/>
+    <dgm:txFillClrLst meth="repeat">
+      <a:schemeClr val="dk1"/>
+    </dgm:txFillClrLst>
+    <dgm:txEffectClrLst/>
+  </dgm:styleLbl>
+  <dgm:styleLbl name="bgAccFollowNode1">
+    <dgm:fillClrLst meth="repeat">
+      <a:schemeClr val="accent1">
+        <a:alpha val="90000"/>
+        <a:tint val="40000"/>
+      </a:schemeClr>
+    </dgm:fillClrLst>
+    <dgm:linClrLst meth="repeat">
+      <a:schemeClr val="accent1">
+        <a:alpha val="90000"/>
+        <a:tint val="40000"/>
+      </a:schemeClr>
+    </dgm:linClrLst>
+    <dgm:effectClrLst/>
+    <dgm:txLinClrLst/>
+    <dgm:txFillClrLst meth="repeat">
+      <a:schemeClr val="dk1"/>
+    </dgm:txFillClrLst>
+    <dgm:txEffectClrLst/>
+  </dgm:styleLbl>
+  <dgm:styleLbl name="fgAcc0">
+    <dgm:fillClrLst meth="repeat">
+      <a:schemeClr val="lt1">
+        <a:alpha val="90000"/>
+      </a:schemeClr>
+    </dgm:fillClrLst>
+    <dgm:linClrLst meth="repeat">
+      <a:schemeClr val="accent1"/>
+    </dgm:linClrLst>
+    <dgm:effectClrLst/>
+    <dgm:txLinClrLst/>
+    <dgm:txFillClrLst meth="repeat">
+      <a:schemeClr val="dk1"/>
+    </dgm:txFillClrLst>
+    <dgm:txEffectClrLst/>
+  </dgm:styleLbl>
+  <dgm:styleLbl name="fgAcc2">
+    <dgm:fillClrLst meth="repeat">
+      <a:schemeClr val="lt1">
+        <a:alpha val="90000"/>
+      </a:schemeClr>
+    </dgm:fillClrLst>
+    <dgm:linClrLst meth="repeat">
+      <a:schemeClr val="accent1"/>
+    </dgm:linClrLst>
+    <dgm:effectClrLst/>
+    <dgm:txLinClrLst/>
+    <dgm:txFillClrLst meth="repeat">
+      <a:schemeClr val="dk1"/>
+    </dgm:txFillClrLst>
+    <dgm:txEffectClrLst/>
+  </dgm:styleLbl>
+  <dgm:styleLbl name="fgAcc3">
+    <dgm:fillClrLst meth="repeat">
+      <a:schemeClr val="lt1">
+        <a:alpha val="90000"/>
+      </a:schemeClr>
+    </dgm:fillClrLst>
+    <dgm:linClrLst meth="repeat">
+      <a:schemeClr val="accent1"/>
+    </dgm:linClrLst>
+    <dgm:effectClrLst/>
+    <dgm:txLinClrLst/>
+    <dgm:txFillClrLst meth="repeat">
+      <a:schemeClr val="dk1"/>
+    </dgm:txFillClrLst>
+    <dgm:txEffectClrLst/>
+  </dgm:styleLbl>
+  <dgm:styleLbl name="fgAcc4">
+    <dgm:fillClrLst meth="repeat">
+      <a:schemeClr val="lt1">
+        <a:alpha val="90000"/>
+      </a:schemeClr>
+    </dgm:fillClrLst>
+    <dgm:linClrLst meth="repeat">
+      <a:schemeClr val="accent1"/>
+    </dgm:linClrLst>
+    <dgm:effectClrLst/>
+    <dgm:txLinClrLst/>
+    <dgm:txFillClrLst meth="repeat">
+      <a:schemeClr val="dk1"/>
+    </dgm:txFillClrLst>
+    <dgm:txEffectClrLst/>
+  </dgm:styleLbl>
+  <dgm:styleLbl name="bgShp">
+    <dgm:fillClrLst meth="repeat">
+      <a:schemeClr val="accent1">
+        <a:tint val="40000"/>
+      </a:schemeClr>
+    </dgm:fillClrLst>
+    <dgm:linClrLst meth="repeat">
+      <a:schemeClr val="accent1"/>
+    </dgm:linClrLst>
+    <dgm:effectClrLst/>
+    <dgm:txLinClrLst/>
+    <dgm:txFillClrLst meth="repeat">
+      <a:schemeClr val="dk1"/>
+    </dgm:txFillClrLst>
+    <dgm:txEffectClrLst/>
+  </dgm:styleLbl>
+  <dgm:styleLbl name="dkBgShp">
+    <dgm:fillClrLst meth="repeat">
+      <a:schemeClr val="accent1">
+        <a:shade val="80000"/>
+      </a:schemeClr>
+    </dgm:fillClrLst>
+    <dgm:linClrLst meth="repeat">
+      <a:schemeClr val="accent1"/>
+    </dgm:linClrLst>
+    <dgm:effectClrLst/>
+    <dgm:txLinClrLst/>
+    <dgm:txFillClrLst meth="repeat">
+      <a:schemeClr val="lt1"/>
+    </dgm:txFillClrLst>
+    <dgm:txEffectClrLst/>
+  </dgm:styleLbl>
+  <dgm:styleLbl name="trBgShp">
+    <dgm:fillClrLst meth="repeat">
+      <a:schemeClr val="accent1">
+        <a:tint val="50000"/>
+        <a:alpha val="40000"/>
+      </a:schemeClr>
+    </dgm:fillClrLst>
+    <dgm:linClrLst meth="repeat">
+      <a:schemeClr val="accent1"/>
+    </dgm:linClrLst>
+    <dgm:effectClrLst/>
+    <dgm:txLinClrLst/>
+    <dgm:txFillClrLst meth="repeat">
+      <a:schemeClr val="lt1"/>
+    </dgm:txFillClrLst>
+    <dgm:txEffectClrLst/>
+  </dgm:styleLbl>
+  <dgm:styleLbl name="fgShp">
+    <dgm:fillClrLst meth="repeat">
+      <a:schemeClr val="accent1">
+        <a:tint val="60000"/>
+      </a:schemeClr>
+    </dgm:fillClrLst>
+    <dgm:linClrLst meth="repeat">
+      <a:schemeClr val="lt1"/>
+    </dgm:linClrLst>
+    <dgm:effectClrLst/>
+    <dgm:txLinClrLst/>
+    <dgm:txFillClrLst meth="repeat">
+      <a:schemeClr val="dk1"/>
+    </dgm:txFillClrLst>
+    <dgm:txEffectClrLst/>
+  </dgm:styleLbl>
+  <dgm:styleLbl name="revTx">
+    <dgm:fillClrLst meth="repeat">
+      <a:schemeClr val="lt1">
+        <a:alpha val="0"/>
+      </a:schemeClr>
+    </dgm:fillClrLst>
+    <dgm:linClrLst meth="repeat">
+      <a:schemeClr val="dk1">
+        <a:alpha val="0"/>
+      </a:schemeClr>
+    </dgm:linClrLst>
+    <dgm:effectClrLst/>
+    <dgm:txLinClrLst/>
+    <dgm:txFillClrLst meth="repeat">
+      <a:schemeClr val="tx1"/>
+    </dgm:txFillClrLst>
+    <dgm:txEffectClrLst/>
+  </dgm:styleLbl>
+</dgm:colorsDef>
+</file>
+
+<file path=word/diagrams/data1.xml><?xml version="1.0" encoding="utf-8"?>
+<dgm:dataModel xmlns:dgm="http://schemas.openxmlformats.org/drawingml/2006/diagram" xmlns:a="http://schemas.openxmlformats.org/drawingml/2006/main">
+  <dgm:ptLst>
+    <dgm:pt modelId="{C2555BD4-53CD-445E-8DA8-33101E92C663}" type="doc">
+      <dgm:prSet loTypeId="urn:microsoft.com/office/officeart/2005/8/layout/chevron2" loCatId="list" qsTypeId="urn:microsoft.com/office/officeart/2005/8/quickstyle/simple3" qsCatId="simple" csTypeId="urn:microsoft.com/office/officeart/2005/8/colors/accent1_2" csCatId="accent1" phldr="1"/>
+      <dgm:spPr/>
+    </dgm:pt>
+    <dgm:pt modelId="{E4BAF31D-80E5-44D3-9D99-C0EBB26C62BC}">
+      <dgm:prSet phldrT="[Text]"/>
+      <dgm:spPr/>
+      <dgm:t>
+        <a:bodyPr/>
+        <a:lstStyle/>
+        <a:p>
+          <a:r>
+            <a:rPr lang="de-AT"/>
+            <a:t>use</a:t>
+          </a:r>
+        </a:p>
+      </dgm:t>
+    </dgm:pt>
+    <dgm:pt modelId="{4F58E4E4-4985-46BC-9137-B900D810D129}" type="parTrans" cxnId="{E3098AFA-7AC8-4D05-83BD-AE1C716665E8}">
+      <dgm:prSet/>
+      <dgm:spPr/>
+      <dgm:t>
+        <a:bodyPr/>
+        <a:lstStyle/>
+        <a:p>
+          <a:endParaRPr lang="de-AT"/>
+        </a:p>
+      </dgm:t>
+    </dgm:pt>
+    <dgm:pt modelId="{AF3D17EF-3FC0-4F6C-9C02-14D4D78C998F}" type="sibTrans" cxnId="{E3098AFA-7AC8-4D05-83BD-AE1C716665E8}">
+      <dgm:prSet/>
+      <dgm:spPr/>
+      <dgm:t>
+        <a:bodyPr/>
+        <a:lstStyle/>
+        <a:p>
+          <a:endParaRPr lang="de-AT"/>
+        </a:p>
+      </dgm:t>
+    </dgm:pt>
+    <dgm:pt modelId="{684348F1-3BB1-4A87-A8AD-907045829FB7}">
+      <dgm:prSet phldrT="[Text]"/>
+      <dgm:spPr/>
+      <dgm:t>
+        <a:bodyPr/>
+        <a:lstStyle/>
+        <a:p>
+          <a:r>
+            <a:rPr lang="de-AT"/>
+            <a:t>use</a:t>
+          </a:r>
+        </a:p>
+      </dgm:t>
+    </dgm:pt>
+    <dgm:pt modelId="{EB252F08-4ED2-415A-A662-D94848AACACD}" type="parTrans" cxnId="{65DA5E46-0121-483C-93F0-50286DB5A32D}">
+      <dgm:prSet/>
+      <dgm:spPr/>
+      <dgm:t>
+        <a:bodyPr/>
+        <a:lstStyle/>
+        <a:p>
+          <a:endParaRPr lang="de-AT"/>
+        </a:p>
+      </dgm:t>
+    </dgm:pt>
+    <dgm:pt modelId="{8D055DB3-E57E-4476-A855-BC92FF494EE1}" type="sibTrans" cxnId="{65DA5E46-0121-483C-93F0-50286DB5A32D}">
+      <dgm:prSet/>
+      <dgm:spPr/>
+      <dgm:t>
+        <a:bodyPr/>
+        <a:lstStyle/>
+        <a:p>
+          <a:endParaRPr lang="de-AT"/>
+        </a:p>
+      </dgm:t>
+    </dgm:pt>
+    <dgm:pt modelId="{38116655-5CEA-4DDF-A05B-092339B8D98F}">
+      <dgm:prSet phldrT="[Text]"/>
+      <dgm:spPr/>
+      <dgm:t>
+        <a:bodyPr/>
+        <a:lstStyle/>
+        <a:p>
+          <a:r>
+            <a:rPr lang="de-AT"/>
+            <a:t>Model</a:t>
+          </a:r>
+        </a:p>
+      </dgm:t>
+    </dgm:pt>
+    <dgm:pt modelId="{0AB1103A-C9FF-443B-9D7C-68B74E89C257}" type="parTrans" cxnId="{24DB1ECF-059E-4F05-89B2-2B940BBEEB79}">
+      <dgm:prSet/>
+      <dgm:spPr/>
+      <dgm:t>
+        <a:bodyPr/>
+        <a:lstStyle/>
+        <a:p>
+          <a:endParaRPr lang="de-AT"/>
+        </a:p>
+      </dgm:t>
+    </dgm:pt>
+    <dgm:pt modelId="{CF2BAC2A-796A-4167-B9C3-C9CA486302C4}" type="sibTrans" cxnId="{24DB1ECF-059E-4F05-89B2-2B940BBEEB79}">
+      <dgm:prSet/>
+      <dgm:spPr/>
+      <dgm:t>
+        <a:bodyPr/>
+        <a:lstStyle/>
+        <a:p>
+          <a:endParaRPr lang="de-AT"/>
+        </a:p>
+      </dgm:t>
+    </dgm:pt>
+    <dgm:pt modelId="{28A98D0E-93FA-42B7-A236-76BF53AB7E3A}">
+      <dgm:prSet phldrT="[Text]"/>
+      <dgm:spPr/>
+      <dgm:t>
+        <a:bodyPr/>
+        <a:lstStyle/>
+        <a:p>
+          <a:r>
+            <a:rPr lang="de-AT"/>
+            <a:t>different Views</a:t>
+          </a:r>
+        </a:p>
+      </dgm:t>
+    </dgm:pt>
+    <dgm:pt modelId="{41B65111-8D94-40B2-92D8-CFDD1898C858}" type="parTrans" cxnId="{54F1521D-3F77-4515-82DE-2B6C64C26485}">
+      <dgm:prSet/>
+      <dgm:spPr/>
+      <dgm:t>
+        <a:bodyPr/>
+        <a:lstStyle/>
+        <a:p>
+          <a:endParaRPr lang="de-AT"/>
+        </a:p>
+      </dgm:t>
+    </dgm:pt>
+    <dgm:pt modelId="{E01DB4C1-8352-411C-A5C6-72AA2746A322}" type="sibTrans" cxnId="{54F1521D-3F77-4515-82DE-2B6C64C26485}">
+      <dgm:prSet/>
+      <dgm:spPr/>
+      <dgm:t>
+        <a:bodyPr/>
+        <a:lstStyle/>
+        <a:p>
+          <a:endParaRPr lang="de-AT"/>
+        </a:p>
+      </dgm:t>
+    </dgm:pt>
+    <dgm:pt modelId="{22BD3D61-29B2-4EED-97A1-7087C92E9EB3}">
+      <dgm:prSet phldrT="[Text]"/>
+      <dgm:spPr/>
+      <dgm:t>
+        <a:bodyPr/>
+        <a:lstStyle/>
+        <a:p>
+          <a:r>
+            <a:rPr lang="de-AT"/>
+            <a:t>ViewModels</a:t>
+          </a:r>
+        </a:p>
+      </dgm:t>
+    </dgm:pt>
+    <dgm:pt modelId="{AE92FF0B-90EE-4D3D-8D46-C906C9C57E46}" type="parTrans" cxnId="{17A515FD-8490-4149-A762-10CA980A1356}">
+      <dgm:prSet/>
+      <dgm:spPr/>
+      <dgm:t>
+        <a:bodyPr/>
+        <a:lstStyle/>
+        <a:p>
+          <a:endParaRPr lang="de-AT"/>
+        </a:p>
+      </dgm:t>
+    </dgm:pt>
+    <dgm:pt modelId="{56760F97-EAB4-4D91-A35D-460A44105CBA}" type="sibTrans" cxnId="{17A515FD-8490-4149-A762-10CA980A1356}">
+      <dgm:prSet/>
+      <dgm:spPr/>
+      <dgm:t>
+        <a:bodyPr/>
+        <a:lstStyle/>
+        <a:p>
+          <a:endParaRPr lang="de-AT"/>
+        </a:p>
+      </dgm:t>
+    </dgm:pt>
+    <dgm:pt modelId="{440D7DE1-A442-4D81-A052-9E80CE1B981A}">
+      <dgm:prSet phldrT="[Text]"/>
+      <dgm:spPr/>
+      <dgm:t>
+        <a:bodyPr/>
+        <a:lstStyle/>
+        <a:p>
+          <a:endParaRPr lang="de-AT"/>
+        </a:p>
+      </dgm:t>
+    </dgm:pt>
+    <dgm:pt modelId="{97C96A52-9097-4215-B155-91944456E230}" type="parTrans" cxnId="{13DA4644-3E83-43EE-83CC-808D11193FB3}">
+      <dgm:prSet/>
+      <dgm:spPr/>
+      <dgm:t>
+        <a:bodyPr/>
+        <a:lstStyle/>
+        <a:p>
+          <a:endParaRPr lang="de-AT"/>
+        </a:p>
+      </dgm:t>
+    </dgm:pt>
+    <dgm:pt modelId="{EF0C42BE-29FC-4AB5-AF39-2B3122E7DE32}" type="sibTrans" cxnId="{13DA4644-3E83-43EE-83CC-808D11193FB3}">
+      <dgm:prSet/>
+      <dgm:spPr/>
+      <dgm:t>
+        <a:bodyPr/>
+        <a:lstStyle/>
+        <a:p>
+          <a:endParaRPr lang="de-AT"/>
+        </a:p>
+      </dgm:t>
+    </dgm:pt>
+    <dgm:pt modelId="{54657B86-07E2-4E77-8166-6A1AAA4B9B2A}" type="pres">
+      <dgm:prSet presAssocID="{C2555BD4-53CD-445E-8DA8-33101E92C663}" presName="linearFlow" presStyleCnt="0">
+        <dgm:presLayoutVars>
+          <dgm:dir/>
+          <dgm:animLvl val="lvl"/>
+          <dgm:resizeHandles val="exact"/>
+        </dgm:presLayoutVars>
+      </dgm:prSet>
+      <dgm:spPr/>
+    </dgm:pt>
+    <dgm:pt modelId="{EE89CEE6-79AD-4C8D-8A67-B5560CEB608E}" type="pres">
+      <dgm:prSet presAssocID="{E4BAF31D-80E5-44D3-9D99-C0EBB26C62BC}" presName="composite" presStyleCnt="0"/>
+      <dgm:spPr/>
+    </dgm:pt>
+    <dgm:pt modelId="{69E667C2-7820-4B4F-A3D7-29869F18C036}" type="pres">
+      <dgm:prSet presAssocID="{E4BAF31D-80E5-44D3-9D99-C0EBB26C62BC}" presName="parentText" presStyleLbl="alignNode1" presStyleIdx="0" presStyleCnt="3">
+        <dgm:presLayoutVars>
+          <dgm:chMax val="1"/>
+          <dgm:bulletEnabled val="1"/>
+        </dgm:presLayoutVars>
+      </dgm:prSet>
+      <dgm:spPr/>
+      <dgm:t>
+        <a:bodyPr/>
+        <a:lstStyle/>
+        <a:p>
+          <a:endParaRPr lang="de-AT"/>
+        </a:p>
+      </dgm:t>
+    </dgm:pt>
+    <dgm:pt modelId="{FF5DD714-C350-4F51-880B-BBB4799A8119}" type="pres">
+      <dgm:prSet presAssocID="{E4BAF31D-80E5-44D3-9D99-C0EBB26C62BC}" presName="descendantText" presStyleLbl="alignAcc1" presStyleIdx="0" presStyleCnt="3">
+        <dgm:presLayoutVars>
+          <dgm:bulletEnabled val="1"/>
+        </dgm:presLayoutVars>
+      </dgm:prSet>
+      <dgm:spPr/>
+      <dgm:t>
+        <a:bodyPr/>
+        <a:lstStyle/>
+        <a:p>
+          <a:endParaRPr lang="de-AT"/>
+        </a:p>
+      </dgm:t>
+    </dgm:pt>
+    <dgm:pt modelId="{F6AEEEC3-BA93-4152-9C55-FC6733C87E6D}" type="pres">
+      <dgm:prSet presAssocID="{AF3D17EF-3FC0-4F6C-9C02-14D4D78C998F}" presName="sp" presStyleCnt="0"/>
+      <dgm:spPr/>
+    </dgm:pt>
+    <dgm:pt modelId="{43735A0E-895D-44AF-B71D-AD49A9FF7915}" type="pres">
+      <dgm:prSet presAssocID="{684348F1-3BB1-4A87-A8AD-907045829FB7}" presName="composite" presStyleCnt="0"/>
+      <dgm:spPr/>
+    </dgm:pt>
+    <dgm:pt modelId="{C91A2D3D-4D6B-423A-8F0F-C88951C29C7F}" type="pres">
+      <dgm:prSet presAssocID="{684348F1-3BB1-4A87-A8AD-907045829FB7}" presName="parentText" presStyleLbl="alignNode1" presStyleIdx="1" presStyleCnt="3">
+        <dgm:presLayoutVars>
+          <dgm:chMax val="1"/>
+          <dgm:bulletEnabled val="1"/>
+        </dgm:presLayoutVars>
+      </dgm:prSet>
+      <dgm:spPr/>
+      <dgm:t>
+        <a:bodyPr/>
+        <a:lstStyle/>
+        <a:p>
+          <a:endParaRPr lang="de-AT"/>
+        </a:p>
+      </dgm:t>
+    </dgm:pt>
+    <dgm:pt modelId="{8A875B43-2C9C-42D1-A8A9-1677C05A1CED}" type="pres">
+      <dgm:prSet presAssocID="{684348F1-3BB1-4A87-A8AD-907045829FB7}" presName="descendantText" presStyleLbl="alignAcc1" presStyleIdx="1" presStyleCnt="3">
+        <dgm:presLayoutVars>
+          <dgm:bulletEnabled val="1"/>
+        </dgm:presLayoutVars>
+      </dgm:prSet>
+      <dgm:spPr/>
+      <dgm:t>
+        <a:bodyPr/>
+        <a:lstStyle/>
+        <a:p>
+          <a:endParaRPr lang="de-AT"/>
+        </a:p>
+      </dgm:t>
+    </dgm:pt>
+    <dgm:pt modelId="{9FC906E8-FB59-4DCD-A8F3-D642A5628E77}" type="pres">
+      <dgm:prSet presAssocID="{8D055DB3-E57E-4476-A855-BC92FF494EE1}" presName="sp" presStyleCnt="0"/>
+      <dgm:spPr/>
+    </dgm:pt>
+    <dgm:pt modelId="{8FBEE24C-FDCF-4EB0-8210-942AD80EB4E2}" type="pres">
+      <dgm:prSet presAssocID="{440D7DE1-A442-4D81-A052-9E80CE1B981A}" presName="composite" presStyleCnt="0"/>
+      <dgm:spPr/>
+    </dgm:pt>
+    <dgm:pt modelId="{6E48C4DB-6846-4FD8-B448-399462F2986E}" type="pres">
+      <dgm:prSet presAssocID="{440D7DE1-A442-4D81-A052-9E80CE1B981A}" presName="parentText" presStyleLbl="alignNode1" presStyleIdx="2" presStyleCnt="3">
+        <dgm:presLayoutVars>
+          <dgm:chMax val="1"/>
+          <dgm:bulletEnabled val="1"/>
+        </dgm:presLayoutVars>
+      </dgm:prSet>
+      <dgm:spPr/>
+      <dgm:t>
+        <a:bodyPr/>
+        <a:lstStyle/>
+        <a:p>
+          <a:endParaRPr lang="de-AT"/>
+        </a:p>
+      </dgm:t>
+    </dgm:pt>
+    <dgm:pt modelId="{F14B7E3C-4EDB-4130-A7F4-6B05C87BD14D}" type="pres">
+      <dgm:prSet presAssocID="{440D7DE1-A442-4D81-A052-9E80CE1B981A}" presName="descendantText" presStyleLbl="alignAcc1" presStyleIdx="2" presStyleCnt="3">
+        <dgm:presLayoutVars>
+          <dgm:bulletEnabled val="1"/>
+        </dgm:presLayoutVars>
+      </dgm:prSet>
+      <dgm:spPr/>
+      <dgm:t>
+        <a:bodyPr/>
+        <a:lstStyle/>
+        <a:p>
+          <a:endParaRPr lang="de-AT"/>
+        </a:p>
+      </dgm:t>
+    </dgm:pt>
+  </dgm:ptLst>
+  <dgm:cxnLst>
+    <dgm:cxn modelId="{818C300C-DB41-47FD-BB1B-725432A5438F}" type="presOf" srcId="{C2555BD4-53CD-445E-8DA8-33101E92C663}" destId="{54657B86-07E2-4E77-8166-6A1AAA4B9B2A}" srcOrd="0" destOrd="0" presId="urn:microsoft.com/office/officeart/2005/8/layout/chevron2"/>
+    <dgm:cxn modelId="{65DA5E46-0121-483C-93F0-50286DB5A32D}" srcId="{C2555BD4-53CD-445E-8DA8-33101E92C663}" destId="{684348F1-3BB1-4A87-A8AD-907045829FB7}" srcOrd="1" destOrd="0" parTransId="{EB252F08-4ED2-415A-A662-D94848AACACD}" sibTransId="{8D055DB3-E57E-4476-A855-BC92FF494EE1}"/>
+    <dgm:cxn modelId="{B4BCBEC6-F9D5-4700-973D-6DA22C10D974}" type="presOf" srcId="{E4BAF31D-80E5-44D3-9D99-C0EBB26C62BC}" destId="{69E667C2-7820-4B4F-A3D7-29869F18C036}" srcOrd="0" destOrd="0" presId="urn:microsoft.com/office/officeart/2005/8/layout/chevron2"/>
+    <dgm:cxn modelId="{8B6BE816-76F1-44F6-BF3A-835E53D14A1D}" type="presOf" srcId="{38116655-5CEA-4DDF-A05B-092339B8D98F}" destId="{F14B7E3C-4EDB-4130-A7F4-6B05C87BD14D}" srcOrd="0" destOrd="0" presId="urn:microsoft.com/office/officeart/2005/8/layout/chevron2"/>
+    <dgm:cxn modelId="{17A515FD-8490-4149-A762-10CA980A1356}" srcId="{684348F1-3BB1-4A87-A8AD-907045829FB7}" destId="{22BD3D61-29B2-4EED-97A1-7087C92E9EB3}" srcOrd="0" destOrd="0" parTransId="{AE92FF0B-90EE-4D3D-8D46-C906C9C57E46}" sibTransId="{56760F97-EAB4-4D91-A35D-460A44105CBA}"/>
+    <dgm:cxn modelId="{46E18C2F-26F5-4BD1-8454-63E3D33D605E}" type="presOf" srcId="{684348F1-3BB1-4A87-A8AD-907045829FB7}" destId="{C91A2D3D-4D6B-423A-8F0F-C88951C29C7F}" srcOrd="0" destOrd="0" presId="urn:microsoft.com/office/officeart/2005/8/layout/chevron2"/>
+    <dgm:cxn modelId="{A7CC947D-01B3-4672-ACC9-888347701E1E}" type="presOf" srcId="{22BD3D61-29B2-4EED-97A1-7087C92E9EB3}" destId="{8A875B43-2C9C-42D1-A8A9-1677C05A1CED}" srcOrd="0" destOrd="0" presId="urn:microsoft.com/office/officeart/2005/8/layout/chevron2"/>
+    <dgm:cxn modelId="{13DA4644-3E83-43EE-83CC-808D11193FB3}" srcId="{C2555BD4-53CD-445E-8DA8-33101E92C663}" destId="{440D7DE1-A442-4D81-A052-9E80CE1B981A}" srcOrd="2" destOrd="0" parTransId="{97C96A52-9097-4215-B155-91944456E230}" sibTransId="{EF0C42BE-29FC-4AB5-AF39-2B3122E7DE32}"/>
+    <dgm:cxn modelId="{24DB1ECF-059E-4F05-89B2-2B940BBEEB79}" srcId="{440D7DE1-A442-4D81-A052-9E80CE1B981A}" destId="{38116655-5CEA-4DDF-A05B-092339B8D98F}" srcOrd="0" destOrd="0" parTransId="{0AB1103A-C9FF-443B-9D7C-68B74E89C257}" sibTransId="{CF2BAC2A-796A-4167-B9C3-C9CA486302C4}"/>
+    <dgm:cxn modelId="{1B3F9A4F-67C9-4811-90CD-473A1AC01F11}" type="presOf" srcId="{440D7DE1-A442-4D81-A052-9E80CE1B981A}" destId="{6E48C4DB-6846-4FD8-B448-399462F2986E}" srcOrd="0" destOrd="0" presId="urn:microsoft.com/office/officeart/2005/8/layout/chevron2"/>
+    <dgm:cxn modelId="{54F1521D-3F77-4515-82DE-2B6C64C26485}" srcId="{E4BAF31D-80E5-44D3-9D99-C0EBB26C62BC}" destId="{28A98D0E-93FA-42B7-A236-76BF53AB7E3A}" srcOrd="0" destOrd="0" parTransId="{41B65111-8D94-40B2-92D8-CFDD1898C858}" sibTransId="{E01DB4C1-8352-411C-A5C6-72AA2746A322}"/>
+    <dgm:cxn modelId="{E3098AFA-7AC8-4D05-83BD-AE1C716665E8}" srcId="{C2555BD4-53CD-445E-8DA8-33101E92C663}" destId="{E4BAF31D-80E5-44D3-9D99-C0EBB26C62BC}" srcOrd="0" destOrd="0" parTransId="{4F58E4E4-4985-46BC-9137-B900D810D129}" sibTransId="{AF3D17EF-3FC0-4F6C-9C02-14D4D78C998F}"/>
+    <dgm:cxn modelId="{CC72037E-510C-41D9-948B-C569644954D3}" type="presOf" srcId="{28A98D0E-93FA-42B7-A236-76BF53AB7E3A}" destId="{FF5DD714-C350-4F51-880B-BBB4799A8119}" srcOrd="0" destOrd="0" presId="urn:microsoft.com/office/officeart/2005/8/layout/chevron2"/>
+    <dgm:cxn modelId="{9C6A4BD0-DA66-4731-A9F2-5F4CA9F230B1}" type="presParOf" srcId="{54657B86-07E2-4E77-8166-6A1AAA4B9B2A}" destId="{EE89CEE6-79AD-4C8D-8A67-B5560CEB608E}" srcOrd="0" destOrd="0" presId="urn:microsoft.com/office/officeart/2005/8/layout/chevron2"/>
+    <dgm:cxn modelId="{781E9A56-5BC4-436A-96A3-66A351C4C8ED}" type="presParOf" srcId="{EE89CEE6-79AD-4C8D-8A67-B5560CEB608E}" destId="{69E667C2-7820-4B4F-A3D7-29869F18C036}" srcOrd="0" destOrd="0" presId="urn:microsoft.com/office/officeart/2005/8/layout/chevron2"/>
+    <dgm:cxn modelId="{90DB0EB0-5481-414A-B061-DF0918552CB0}" type="presParOf" srcId="{EE89CEE6-79AD-4C8D-8A67-B5560CEB608E}" destId="{FF5DD714-C350-4F51-880B-BBB4799A8119}" srcOrd="1" destOrd="0" presId="urn:microsoft.com/office/officeart/2005/8/layout/chevron2"/>
+    <dgm:cxn modelId="{4227F6A3-06FC-4E07-9993-DCEEFC46D2D8}" type="presParOf" srcId="{54657B86-07E2-4E77-8166-6A1AAA4B9B2A}" destId="{F6AEEEC3-BA93-4152-9C55-FC6733C87E6D}" srcOrd="1" destOrd="0" presId="urn:microsoft.com/office/officeart/2005/8/layout/chevron2"/>
+    <dgm:cxn modelId="{A4E0F0A3-B2D5-4F45-BD22-329B0627CD8A}" type="presParOf" srcId="{54657B86-07E2-4E77-8166-6A1AAA4B9B2A}" destId="{43735A0E-895D-44AF-B71D-AD49A9FF7915}" srcOrd="2" destOrd="0" presId="urn:microsoft.com/office/officeart/2005/8/layout/chevron2"/>
+    <dgm:cxn modelId="{7123A1F8-7E0C-4EA0-821F-BE51226FA24C}" type="presParOf" srcId="{43735A0E-895D-44AF-B71D-AD49A9FF7915}" destId="{C91A2D3D-4D6B-423A-8F0F-C88951C29C7F}" srcOrd="0" destOrd="0" presId="urn:microsoft.com/office/officeart/2005/8/layout/chevron2"/>
+    <dgm:cxn modelId="{7B95A6D3-A537-4E75-8BE0-4CFAC65B5ACD}" type="presParOf" srcId="{43735A0E-895D-44AF-B71D-AD49A9FF7915}" destId="{8A875B43-2C9C-42D1-A8A9-1677C05A1CED}" srcOrd="1" destOrd="0" presId="urn:microsoft.com/office/officeart/2005/8/layout/chevron2"/>
+    <dgm:cxn modelId="{A4D975FF-0BA5-40B7-9B64-8774F2096C04}" type="presParOf" srcId="{54657B86-07E2-4E77-8166-6A1AAA4B9B2A}" destId="{9FC906E8-FB59-4DCD-A8F3-D642A5628E77}" srcOrd="3" destOrd="0" presId="urn:microsoft.com/office/officeart/2005/8/layout/chevron2"/>
+    <dgm:cxn modelId="{972A0575-32BE-482E-BE10-DE9AE0AC2C3F}" type="presParOf" srcId="{54657B86-07E2-4E77-8166-6A1AAA4B9B2A}" destId="{8FBEE24C-FDCF-4EB0-8210-942AD80EB4E2}" srcOrd="4" destOrd="0" presId="urn:microsoft.com/office/officeart/2005/8/layout/chevron2"/>
+    <dgm:cxn modelId="{06718C0A-2A4B-4DD5-9857-0383D8BB6382}" type="presParOf" srcId="{8FBEE24C-FDCF-4EB0-8210-942AD80EB4E2}" destId="{6E48C4DB-6846-4FD8-B448-399462F2986E}" srcOrd="0" destOrd="0" presId="urn:microsoft.com/office/officeart/2005/8/layout/chevron2"/>
+    <dgm:cxn modelId="{798569E4-2083-46A3-8F8F-982E47141C6A}" type="presParOf" srcId="{8FBEE24C-FDCF-4EB0-8210-942AD80EB4E2}" destId="{F14B7E3C-4EDB-4130-A7F4-6B05C87BD14D}" srcOrd="1" destOrd="0" presId="urn:microsoft.com/office/officeart/2005/8/layout/chevron2"/>
+  </dgm:cxnLst>
+  <dgm:bg/>
+  <dgm:whole/>
+</dgm:dataModel>
+</file>
+
+<file path=word/diagrams/layout1.xml><?xml version="1.0" encoding="utf-8"?>
+<dgm:layoutDef xmlns:dgm="http://schemas.openxmlformats.org/drawingml/2006/diagram" xmlns:a="http://schemas.openxmlformats.org/drawingml/2006/main" uniqueId="urn:microsoft.com/office/officeart/2005/8/layout/chevron2">
+  <dgm:title val=""/>
+  <dgm:desc val=""/>
+  <dgm:catLst>
+    <dgm:cat type="process" pri="12000"/>
+    <dgm:cat type="list" pri="16000"/>
+    <dgm:cat type="convert" pri="11000"/>
+  </dgm:catLst>
+  <dgm:sampData>
+    <dgm:dataModel>
+      <dgm:ptLst>
+        <dgm:pt modelId="0" type="doc"/>
+        <dgm:pt modelId="1">
+          <dgm:prSet phldr="1"/>
+        </dgm:pt>
+        <dgm:pt modelId="11">
+          <dgm:prSet phldr="1"/>
+        </dgm:pt>
+        <dgm:pt modelId="12">
+          <dgm:prSet phldr="1"/>
+        </dgm:pt>
+        <dgm:pt modelId="2">
+          <dgm:prSet phldr="1"/>
+        </dgm:pt>
+        <dgm:pt modelId="21">
+          <dgm:prSet phldr="1"/>
+        </dgm:pt>
+        <dgm:pt modelId="22">
+          <dgm:prSet phldr="1"/>
+        </dgm:pt>
+        <dgm:pt modelId="3">
+          <dgm:prSet phldr="1"/>
+        </dgm:pt>
+        <dgm:pt modelId="31">
+          <dgm:prSet phldr="1"/>
+        </dgm:pt>
+        <dgm:pt modelId="32">
+          <dgm:prSet phldr="1"/>
+        </dgm:pt>
+      </dgm:ptLst>
+      <dgm:cxnLst>
+        <dgm:cxn modelId="4" srcId="0" destId="1" srcOrd="0" destOrd="0"/>
+        <dgm:cxn modelId="5" srcId="0" destId="2" srcOrd="1" destOrd="0"/>
+        <dgm:cxn modelId="6" srcId="0" destId="3" srcOrd="2" destOrd="0"/>
+        <dgm:cxn modelId="13" srcId="1" destId="11" srcOrd="0" destOrd="0"/>
+        <dgm:cxn modelId="14" srcId="1" destId="12" srcOrd="1" destOrd="0"/>
+        <dgm:cxn modelId="23" srcId="2" destId="21" srcOrd="0" destOrd="0"/>
+        <dgm:cxn modelId="24" srcId="2" destId="22" srcOrd="1" destOrd="0"/>
+        <dgm:cxn modelId="33" srcId="3" destId="31" srcOrd="0" destOrd="0"/>
+        <dgm:cxn modelId="34" srcId="3" destId="32" srcOrd="1" destOrd="0"/>
+      </dgm:cxnLst>
+      <dgm:bg/>
+      <dgm:whole/>
+    </dgm:dataModel>
+  </dgm:sampData>
+  <dgm:styleData>
+    <dgm:dataModel>
+      <dgm:ptLst>
+        <dgm:pt modelId="0" type="doc"/>
+        <dgm:pt modelId="1"/>
+      </dgm:ptLst>
+      <dgm:cxnLst>
+        <dgm:cxn modelId="4" srcId="0" destId="1" srcOrd="0" destOrd="0"/>
+      </dgm:cxnLst>
+      <dgm:bg/>
+      <dgm:whole/>
+    </dgm:dataModel>
+  </dgm:styleData>
+  <dgm:clrData>
+    <dgm:dataModel>
+      <dgm:ptLst>
+        <dgm:pt modelId="0" type="doc"/>
+        <dgm:pt modelId="1"/>
+        <dgm:pt modelId="11"/>
+        <dgm:pt modelId="2"/>
+        <dgm:pt modelId="21"/>
+        <dgm:pt modelId="3"/>
+        <dgm:pt modelId="31"/>
+        <dgm:pt modelId="4"/>
+        <dgm:pt modelId="41"/>
+      </dgm:ptLst>
+      <dgm:cxnLst>
+        <dgm:cxn modelId="5" srcId="0" destId="1" srcOrd="0" destOrd="0"/>
+        <dgm:cxn modelId="6" srcId="0" destId="2" srcOrd="1" destOrd="0"/>
+        <dgm:cxn modelId="7" srcId="0" destId="3" srcOrd="2" destOrd="0"/>
+        <dgm:cxn modelId="8" srcId="0" destId="4" srcOrd="3" destOrd="0"/>
+        <dgm:cxn modelId="13" srcId="1" destId="11" srcOrd="0" destOrd="0"/>
+        <dgm:cxn modelId="23" srcId="2" destId="21" srcOrd="0" destOrd="0"/>
+        <dgm:cxn modelId="33" srcId="3" destId="31" srcOrd="0" destOrd="0"/>
+        <dgm:cxn modelId="43" srcId="4" destId="41" srcOrd="0" destOrd="0"/>
+      </dgm:cxnLst>
+      <dgm:bg/>
+      <dgm:whole/>
+    </dgm:dataModel>
+  </dgm:clrData>
+  <dgm:layoutNode name="linearFlow">
+    <dgm:varLst>
+      <dgm:dir/>
+      <dgm:animLvl val="lvl"/>
+      <dgm:resizeHandles val="exact"/>
+    </dgm:varLst>
+    <dgm:alg type="lin">
+      <dgm:param type="linDir" val="fromT"/>
+      <dgm:param type="nodeHorzAlign" val="l"/>
+    </dgm:alg>
+    <dgm:shape xmlns:r="http://schemas.openxmlformats.org/officeDocument/2006/relationships" r:blip="">
+      <dgm:adjLst/>
+    </dgm:shape>
+    <dgm:presOf/>
+    <dgm:constrLst>
+      <dgm:constr type="h" for="ch" forName="composite" refType="h"/>
+      <dgm:constr type="w" for="ch" forName="composite" refType="w"/>
+      <dgm:constr type="h" for="des" forName="parentText" op="equ"/>
+      <dgm:constr type="h" for="ch" forName="sp" val="-14.88"/>
+      <dgm:constr type="h" for="ch" forName="sp" refType="w" refFor="des" refForName="parentText" op="gte" fact="-0.3"/>
+      <dgm:constr type="primFontSz" for="des" forName="parentText" op="equ" val="65"/>
+      <dgm:constr type="primFontSz" for="des" forName="descendantText" op="equ" val="65"/>
+    </dgm:constrLst>
+    <dgm:ruleLst/>
+    <dgm:forEach name="Name0" axis="ch" ptType="node">
+      <dgm:layoutNode name="composite">
+        <dgm:alg type="composite"/>
+        <dgm:shape xmlns:r="http://schemas.openxmlformats.org/officeDocument/2006/relationships" r:blip="">
+          <dgm:adjLst/>
+        </dgm:shape>
+        <dgm:presOf/>
+        <dgm:choose name="Name1">
+          <dgm:if name="Name2" func="var" arg="dir" op="equ" val="norm">
+            <dgm:constrLst>
+              <dgm:constr type="t" for="ch" forName="parentText"/>
+              <dgm:constr type="l" for="ch" forName="parentText"/>
+              <dgm:constr type="w" for="ch" forName="parentText" refType="w" fact="0.4"/>
+              <dgm:constr type="h" for="ch" forName="parentText" refType="h"/>
+              <dgm:constr type="w" for="ch" forName="parentText" refType="w" op="lte" fact="0.5"/>
+              <dgm:constr type="w" for="ch" forName="parentText" refType="h" refFor="ch" refForName="parentText" op="lte" fact="0.7"/>
+              <dgm:constr type="h" for="ch" forName="parentText" refType="w" refFor="ch" refForName="parentText" op="lte" fact="3"/>
+              <dgm:constr type="l" for="ch" forName="descendantText" refType="w" refFor="ch" refForName="parentText"/>
+              <dgm:constr type="w" for="ch" forName="descendantText" refType="w"/>
+              <dgm:constr type="wOff" for="ch" forName="descendantText" refType="w" refFor="ch" refForName="parentText" fact="-1"/>
+              <dgm:constr type="t" for="ch" forName="descendantText"/>
+              <dgm:constr type="b" for="ch" forName="descendantText" refType="h" refFor="ch" refForName="parentText"/>
+              <dgm:constr type="bOff" for="ch" forName="descendantText" refType="w" refFor="ch" refForName="parentText" fact="-0.5"/>
+            </dgm:constrLst>
+          </dgm:if>
+          <dgm:else name="Name3">
+            <dgm:constrLst>
+              <dgm:constr type="t" for="ch" forName="parentText"/>
+              <dgm:constr type="r" for="ch" forName="parentText" refType="w"/>
+              <dgm:constr type="w" for="ch" forName="parentText" refType="w" fact="0.4"/>
+              <dgm:constr type="h" for="ch" forName="parentText" refType="h"/>
+              <dgm:constr type="w" for="ch" forName="parentText" refType="w" op="lte" fact="0.5"/>
+              <dgm:constr type="w" for="ch" forName="parentText" refType="h" refFor="ch" refForName="parentText" op="lte" fact="0.7"/>
+              <dgm:constr type="h" for="ch" forName="parentText" refType="w" refFor="ch" refForName="parentText" op="lte" fact="3"/>
+              <dgm:constr type="l" for="ch" forName="descendantText"/>
+              <dgm:constr type="w" for="ch" forName="descendantText" refType="w"/>
+              <dgm:constr type="wOff" for="ch" forName="descendantText" refType="w" refFor="ch" refForName="parentText" fact="-1"/>
+              <dgm:constr type="t" for="ch" forName="descendantText"/>
+              <dgm:constr type="b" for="ch" forName="descendantText" refType="h" refFor="ch" refForName="parentText"/>
+              <dgm:constr type="bOff" for="ch" forName="descendantText" refType="w" refFor="ch" refForName="parentText" fact="-0.5"/>
+            </dgm:constrLst>
+          </dgm:else>
+        </dgm:choose>
+        <dgm:ruleLst/>
+        <dgm:layoutNode name="parentText" styleLbl="alignNode1">
+          <dgm:varLst>
+            <dgm:chMax val="1"/>
+            <dgm:bulletEnabled val="1"/>
+          </dgm:varLst>
+          <dgm:alg type="tx"/>
+          <dgm:shape xmlns:r="http://schemas.openxmlformats.org/officeDocument/2006/relationships" rot="90" type="chevron" r:blip="">
+            <dgm:adjLst/>
+          </dgm:shape>
+          <dgm:presOf axis="self" ptType="node"/>
+          <dgm:constrLst>
+            <dgm:constr type="lMarg" refType="primFontSz" fact="0.05"/>
+            <dgm:constr type="rMarg" refType="primFontSz" fact="0.05"/>
+            <dgm:constr type="tMarg" refType="primFontSz" fact="0.05"/>
+            <dgm:constr type="bMarg" refType="primFontSz" fact="0.05"/>
+          </dgm:constrLst>
+          <dgm:ruleLst>
+            <dgm:rule type="h" val="100" fact="NaN" max="NaN"/>
+            <dgm:rule type="primFontSz" val="24" fact="NaN" max="NaN"/>
+            <dgm:rule type="h" val="110" fact="NaN" max="NaN"/>
+            <dgm:rule type="primFontSz" val="18" fact="NaN" max="NaN"/>
+            <dgm:rule type="h" val="INF" fact="NaN" max="NaN"/>
+            <dgm:rule type="primFontSz" val="5" fact="NaN" max="NaN"/>
+          </dgm:ruleLst>
+        </dgm:layoutNode>
+        <dgm:layoutNode name="descendantText" styleLbl="alignAcc1">
+          <dgm:varLst>
+            <dgm:bulletEnabled val="1"/>
+          </dgm:varLst>
+          <dgm:choose name="Name4">
+            <dgm:if name="Name5" func="var" arg="dir" op="equ" val="norm">
+              <dgm:alg type="tx">
+                <dgm:param type="stBulletLvl" val="1"/>
+                <dgm:param type="txAnchorVertCh" val="mid"/>
+              </dgm:alg>
+              <dgm:shape xmlns:r="http://schemas.openxmlformats.org/officeDocument/2006/relationships" rot="90" type="round2SameRect" r:blip="">
+                <dgm:adjLst/>
+              </dgm:shape>
+            </dgm:if>
+            <dgm:else name="Name6">
+              <dgm:alg type="tx">
+                <dgm:param type="stBulletLvl" val="1"/>
+                <dgm:param type="txAnchorVertCh" val="mid"/>
+              </dgm:alg>
+              <dgm:shape xmlns:r="http://schemas.openxmlformats.org/officeDocument/2006/relationships" rot="-90" type="round2SameRect" r:blip="">
+                <dgm:adjLst/>
+              </dgm:shape>
+            </dgm:else>
+          </dgm:choose>
+          <dgm:presOf axis="des" ptType="node"/>
+          <dgm:choose name="Name7">
+            <dgm:if name="Name8" func="var" arg="dir" op="equ" val="norm">
+              <dgm:constrLst>
+                <dgm:constr type="secFontSz" refType="primFontSz"/>
+                <dgm:constr type="tMarg" refType="primFontSz" fact="0.05"/>
+                <dgm:constr type="bMarg" refType="primFontSz" fact="0.05"/>
+                <dgm:constr type="rMarg" refType="primFontSz" fact="0.05"/>
+              </dgm:constrLst>
+            </dgm:if>
+            <dgm:else name="Name9">
+              <dgm:constrLst>
+                <dgm:constr type="secFontSz" refType="primFontSz"/>
+                <dgm:constr type="tMarg" refType="primFontSz" fact="0.05"/>
+                <dgm:constr type="bMarg" refType="primFontSz" fact="0.05"/>
+                <dgm:constr type="lMarg" refType="primFontSz" fact="0.05"/>
+              </dgm:constrLst>
+            </dgm:else>
+          </dgm:choose>
+          <dgm:ruleLst>
+            <dgm:rule type="primFontSz" val="5" fact="NaN" max="NaN"/>
+          </dgm:ruleLst>
+        </dgm:layoutNode>
+      </dgm:layoutNode>
+      <dgm:forEach name="Name10" axis="followSib" ptType="sibTrans" cnt="1">
+        <dgm:layoutNode name="sp">
+          <dgm:alg type="sp"/>
+          <dgm:shape xmlns:r="http://schemas.openxmlformats.org/officeDocument/2006/relationships" r:blip="">
+            <dgm:adjLst/>
+          </dgm:shape>
+          <dgm:presOf axis="self"/>
+          <dgm:constrLst>
+            <dgm:constr type="w" val="1"/>
+            <dgm:constr type="h" val="37.5"/>
+          </dgm:constrLst>
+          <dgm:ruleLst/>
+        </dgm:layoutNode>
+      </dgm:forEach>
+    </dgm:forEach>
+  </dgm:layoutNode>
+</dgm:layoutDef>
+</file>
+
+<file path=word/diagrams/quickStyle1.xml><?xml version="1.0" encoding="utf-8"?>
+<dgm:styleDef xmlns:dgm="http://schemas.openxmlformats.org/drawingml/2006/diagram" xmlns:a="http://schemas.openxmlformats.org/drawingml/2006/main" uniqueId="urn:microsoft.com/office/officeart/2005/8/quickstyle/simple3">
+  <dgm:title val=""/>
+  <dgm:desc val=""/>
+  <dgm:catLst>
+    <dgm:cat type="simple" pri="10300"/>
+  </dgm:catLst>
+  <dgm:scene3d>
+    <a:camera prst="orthographicFront"/>
+    <a:lightRig rig="threePt" dir="t"/>
+  </dgm:scene3d>
+  <dgm:styleLbl name="node0">
+    <dgm:scene3d>
+      <a:camera prst="orthographicFront"/>
+      <a:lightRig rig="flat" dir="t"/>
+    </dgm:scene3d>
+    <dgm:sp3d prstMaterial="dkEdge">
+      <a:bevelT w="8200" h="38100"/>
+    </dgm:sp3d>
+    <dgm:txPr/>
+    <dgm:style>
+      <a:lnRef idx="0">
+        <a:scrgbClr r="0" g="0" b="0"/>
+      </a:lnRef>
+      <a:fillRef idx="2">
+        <a:scrgbClr r="0" g="0" b="0"/>
+      </a:fillRef>
+      <a:effectRef idx="1">
+        <a:scrgbClr r="0" g="0" b="0"/>
+      </a:effectRef>
+      <a:fontRef idx="minor">
+        <a:schemeClr val="dk1"/>
+      </a:fontRef>
+    </dgm:style>
+  </dgm:styleLbl>
+  <dgm:styleLbl name="lnNode1">
+    <dgm:scene3d>
+      <a:camera prst="orthographicFront"/>
+      <a:lightRig rig="flat" dir="t"/>
+    </dgm:scene3d>
+    <dgm:sp3d prstMaterial="dkEdge">
+      <a:bevelT w="8200" h="38100"/>
+    </dgm:sp3d>
+    <dgm:txPr/>
+    <dgm:style>
+      <a:lnRef idx="1">
+        <a:scrgbClr r="0" g="0" b="0"/>
+      </a:lnRef>
+      <a:fillRef idx="2">
+        <a:scrgbClr r="0" g="0" b="0"/>
+      </a:fillRef>
+      <a:effectRef idx="0">
+        <a:scrgbClr r="0" g="0" b="0"/>
+      </a:effectRef>
+      <a:fontRef idx="minor">
+        <a:schemeClr val="dk1"/>
+      </a:fontRef>
+    </dgm:style>
+  </dgm:styleLbl>
+  <dgm:styleLbl name="vennNode1">
+    <dgm:scene3d>
+      <a:camera prst="orthographicFront"/>
+      <a:lightRig rig="flat" dir="t"/>
+    </dgm:scene3d>
+    <dgm:sp3d prstMaterial="dkEdge">
+      <a:bevelT w="8200" h="38100"/>
+    </dgm:sp3d>
+    <dgm:txPr/>
+    <dgm:style>
+      <a:lnRef idx="0">
+        <a:scrgbClr r="0" g="0" b="0"/>
+      </a:lnRef>
+      <a:fillRef idx="2">
+        <a:scrgbClr r="0" g="0" b="0"/>
+      </a:fillRef>
+      <a:effectRef idx="0">
+        <a:scrgbClr r="0" g="0" b="0"/>
+      </a:effectRef>
+      <a:fontRef idx="minor">
+        <a:schemeClr val="tx1"/>
+      </a:fontRef>
+    </dgm:style>
+  </dgm:styleLbl>
+  <dgm:styleLbl name="alignNode1">
+    <dgm:scene3d>
+      <a:camera prst="orthographicFront"/>
+      <a:lightRig rig="threePt" dir="t"/>
+    </dgm:scene3d>
+    <dgm:sp3d/>
+    <dgm:txPr/>
+    <dgm:style>
+      <a:lnRef idx="1">
+        <a:scrgbClr r="0" g="0" b="0"/>
+      </a:lnRef>
+      <a:fillRef idx="2">
+        <a:scrgbClr r="0" g="0" b="0"/>
+      </a:fillRef>
+      <a:effectRef idx="1">
+        <a:scrgbClr r="0" g="0" b="0"/>
+      </a:effectRef>
+      <a:fontRef idx="minor">
+        <a:schemeClr val="dk1"/>
+      </a:fontRef>
+    </dgm:style>
+  </dgm:styleLbl>
+  <dgm:styleLbl name="node1">
+    <dgm:scene3d>
+      <a:camera prst="orthographicFront"/>
+      <a:lightRig rig="flat" dir="t"/>
+    </dgm:scene3d>
+    <dgm:sp3d prstMaterial="dkEdge">
+      <a:bevelT w="8200" h="38100"/>
+    </dgm:sp3d>
+    <dgm:txPr/>
+    <dgm:style>
+      <a:lnRef idx="0">
+        <a:scrgbClr r="0" g="0" b="0"/>
+      </a:lnRef>
+      <a:fillRef idx="2">
+        <a:scrgbClr r="0" g="0" b="0"/>
+      </a:fillRef>
+      <a:effectRef idx="1">
+        <a:scrgbClr r="0" g="0" b="0"/>
+      </a:effectRef>
+      <a:fontRef idx="minor">
+        <a:schemeClr val="dk1"/>
+      </a:fontRef>
+    </dgm:style>
+  </dgm:styleLbl>
+  <dgm:styleLbl name="node2">
+    <dgm:scene3d>
+      <a:camera prst="orthographicFront"/>
+      <a:lightRig rig="flat" dir="t"/>
+    </dgm:scene3d>
+    <dgm:sp3d prstMaterial="dkEdge">
+      <a:bevelT w="8200" h="38100"/>
+    </dgm:sp3d>
+    <dgm:txPr/>
+    <dgm:style>
+      <a:lnRef idx="0">
+        <a:scrgbClr r="0" g="0" b="0"/>
+      </a:lnRef>
+      <a:fillRef idx="2">
+        <a:scrgbClr r="0" g="0" b="0"/>
+      </a:fillRef>
+      <a:effectRef idx="1">
+        <a:scrgbClr r="0" g="0" b="0"/>
+      </a:effectRef>
+      <a:fontRef idx="minor">
+        <a:schemeClr val="dk1"/>
+      </a:fontRef>
+    </dgm:style>
+  </dgm:styleLbl>
+  <dgm:styleLbl name="node3">
+    <dgm:scene3d>
+      <a:camera prst="orthographicFront"/>
+      <a:lightRig rig="flat" dir="t"/>
+    </dgm:scene3d>
+    <dgm:sp3d prstMaterial="dkEdge">
+      <a:bevelT w="8200" h="38100"/>
+    </dgm:sp3d>
+    <dgm:txPr/>
+    <dgm:style>
+      <a:lnRef idx="0">
+        <a:scrgbClr r="0" g="0" b="0"/>
+      </a:lnRef>
+      <a:fillRef idx="2">
+        <a:scrgbClr r="0" g="0" b="0"/>
+      </a:fillRef>
+      <a:effectRef idx="1">
+        <a:scrgbClr r="0" g="0" b="0"/>
+      </a:effectRef>
+      <a:fontRef idx="minor">
+        <a:schemeClr val="dk1"/>
+      </a:fontRef>
+    </dgm:style>
+  </dgm:styleLbl>
+  <dgm:styleLbl name="node4">
+    <dgm:scene3d>
+      <a:camera prst="orthographicFront"/>
+      <a:lightRig rig="flat" dir="t"/>
+    </dgm:scene3d>
+    <dgm:sp3d prstMaterial="dkEdge">
+      <a:bevelT w="8200" h="38100"/>
+    </dgm:sp3d>
+    <dgm:txPr/>
+    <dgm:style>
+      <a:lnRef idx="0">
+        <a:scrgbClr r="0" g="0" b="0"/>
+      </a:lnRef>
+      <a:fillRef idx="2">
+        <a:scrgbClr r="0" g="0" b="0"/>
+      </a:fillRef>
+      <a:effectRef idx="1">
+        <a:scrgbClr r="0" g="0" b="0"/>
+      </a:effectRef>
+      <a:fontRef idx="minor">
+        <a:schemeClr val="dk1"/>
+      </a:fontRef>
+    </dgm:style>
+  </dgm:styleLbl>
+  <dgm:styleLbl name="fgImgPlace1">
+    <dgm:scene3d>
+      <a:camera prst="orthographicFront"/>
+      <a:lightRig rig="threePt" dir="t"/>
+    </dgm:scene3d>
+    <dgm:sp3d/>
+    <dgm:txPr/>
+    <dgm:style>
+      <a:lnRef idx="1">
+        <a:scrgbClr r="0" g="0" b="0"/>
+      </a:lnRef>
+      <a:fillRef idx="1">
+        <a:scrgbClr r="0" g="0" b="0"/>
+      </a:fillRef>
+      <a:effectRef idx="1">
+        <a:scrgbClr r="0" g="0" b="0"/>
+      </a:effectRef>
+      <a:fontRef idx="minor"/>
+    </dgm:style>
+  </dgm:styleLbl>
+  <dgm:styleLbl name="alignImgPlace1">
+    <dgm:scene3d>
+      <a:camera prst="orthographicFront"/>
+      <a:lightRig rig="threePt" dir="t"/>
+    </dgm:scene3d>
+    <dgm:sp3d/>
+    <dgm:txPr/>
+    <dgm:style>
+      <a:lnRef idx="1">
+        <a:scrgbClr r="0" g="0" b="0"/>
+      </a:lnRef>
+      <a:fillRef idx="1">
+        <a:scrgbClr r="0" g="0" b="0"/>
+      </a:fillRef>
+      <a:effectRef idx="1">
+        <a:scrgbClr r="0" g="0" b="0"/>
+      </a:effectRef>
+      <a:fontRef idx="minor"/>
+    </dgm:style>
+  </dgm:styleLbl>
+  <dgm:styleLbl name="bgImgPlace1">
+    <dgm:scene3d>
+      <a:camera prst="orthographicFront"/>
+      <a:lightRig rig="threePt" dir="t"/>
+    </dgm:scene3d>
+    <dgm:sp3d/>
+    <dgm:txPr/>
+    <dgm:style>
+      <a:lnRef idx="1">
+        <a:scrgbClr r="0" g="0" b="0"/>
+      </a:lnRef>
+      <a:fillRef idx="1">
+        <a:scrgbClr r="0" g="0" b="0"/>
+      </a:fillRef>
+      <a:effectRef idx="1">
+        <a:scrgbClr r="0" g="0" b="0"/>
+      </a:effectRef>
+      <a:fontRef idx="minor"/>
+    </dgm:style>
+  </dgm:styleLbl>
+  <dgm:styleLbl name="sibTrans2D1">
+    <dgm:scene3d>
+      <a:camera prst="orthographicFront"/>
+      <a:lightRig rig="threePt" dir="t"/>
+    </dgm:scene3d>
+    <dgm:sp3d/>
+    <dgm:txPr/>
+    <dgm:style>
+      <a:lnRef idx="0">
+        <a:scrgbClr r="0" g="0" b="0"/>
+      </a:lnRef>
+      <a:fillRef idx="2">
+        <a:scrgbClr r="0" g="0" b="0"/>
+      </a:fillRef>
+      <a:effectRef idx="1">
+        <a:scrgbClr r="0" g="0" b="0"/>
+      </a:effectRef>
+      <a:fontRef idx="minor">
+        <a:schemeClr val="dk1"/>
+      </a:fontRef>
+    </dgm:style>
+  </dgm:styleLbl>
+  <dgm:styleLbl name="fgSibTrans2D1">
+    <dgm:scene3d>
+      <a:camera prst="orthographicFront"/>
+      <a:lightRig rig="threePt" dir="t"/>
+    </dgm:scene3d>
+    <dgm:sp3d/>
+    <dgm:txPr/>
+    <dgm:style>
+      <a:lnRef idx="0">
+        <a:scrgbClr r="0" g="0" b="0"/>
+      </a:lnRef>
+      <a:fillRef idx="2">
+        <a:scrgbClr r="0" g="0" b="0"/>
+      </a:fillRef>
+      <a:effectRef idx="1">
+        <a:scrgbClr r="0" g="0" b="0"/>
+      </a:effectRef>
+      <a:fontRef idx="minor">
+        <a:schemeClr val="dk1"/>
+      </a:fontRef>
+    </dgm:style>
+  </dgm:styleLbl>
+  <dgm:styleLbl name="bgSibTrans2D1">
+    <dgm:scene3d>
+      <a:camera prst="orthographicFront"/>
+      <a:lightRig rig="threePt" dir="t"/>
+    </dgm:scene3d>
+    <dgm:sp3d/>
+    <dgm:txPr/>
+    <dgm:style>
+      <a:lnRef idx="0">
+        <a:scrgbClr r="0" g="0" b="0"/>
+      </a:lnRef>
+      <a:fillRef idx="2">
+        <a:scrgbClr r="0" g="0" b="0"/>
+      </a:fillRef>
+      <a:effectRef idx="1">
+        <a:scrgbClr r="0" g="0" b="0"/>
+      </a:effectRef>
+      <a:fontRef idx="minor">
+        <a:schemeClr val="dk1"/>
+      </a:fontRef>
+    </dgm:style>
+  </dgm:styleLbl>
+  <dgm:styleLbl name="sibTrans1D1">
+    <dgm:scene3d>
+      <a:camera prst="orthographicFront"/>
+      <a:lightRig rig="threePt" dir="t"/>
+    </dgm:scene3d>
+    <dgm:sp3d/>
+    <dgm:txPr/>
+    <dgm:style>
+      <a:lnRef idx="1">
+        <a:scrgbClr r="0" g="0" b="0"/>
+      </a:lnRef>
+      <a:fillRef idx="0">
+        <a:scrgbClr r="0" g="0" b="0"/>
+      </a:fillRef>
+      <a:effectRef idx="0">
+        <a:scrgbClr r="0" g="0" b="0"/>
+      </a:effectRef>
+      <a:fontRef idx="minor"/>
+    </dgm:style>
+  </dgm:styleLbl>
+  <dgm:styleLbl name="callout">
+    <dgm:scene3d>
+      <a:camera prst="orthographicFront"/>
+      <a:lightRig rig="threePt" dir="t"/>
+    </dgm:scene3d>
+    <dgm:sp3d/>
+    <dgm:txPr/>
+    <dgm:style>
+      <a:lnRef idx="1">
+        <a:scrgbClr r="0" g="0" b="0"/>
+      </a:lnRef>
+      <a:fillRef idx="2">
+        <a:scrgbClr r="0" g="0" b="0"/>
+      </a:fillRef>
+      <a:effectRef idx="1">
+        <a:scrgbClr r="0" g="0" b="0"/>
+      </a:effectRef>
+      <a:fontRef idx="minor"/>
+    </dgm:style>
+  </dgm:styleLbl>
+  <dgm:styleLbl name="asst0">
+    <dgm:scene3d>
+      <a:camera prst="orthographicFront"/>
+      <a:lightRig rig="flat" dir="t"/>
+    </dgm:scene3d>
+    <dgm:sp3d prstMaterial="dkEdge">
+      <a:bevelT w="8200" h="38100"/>
+    </dgm:sp3d>
+    <dgm:txPr/>
+    <dgm:style>
+      <a:lnRef idx="0">
+        <a:scrgbClr r="0" g="0" b="0"/>
+      </a:lnRef>
+      <a:fillRef idx="2">
+        <a:scrgbClr r="0" g="0" b="0"/>
+      </a:fillRef>
+      <a:effectRef idx="1">
+        <a:scrgbClr r="0" g="0" b="0"/>
+      </a:effectRef>
+      <a:fontRef idx="minor">
+        <a:schemeClr val="dk1"/>
+      </a:fontRef>
+    </dgm:style>
+  </dgm:styleLbl>
+  <dgm:styleLbl name="asst1">
+    <dgm:scene3d>
+      <a:camera prst="orthographicFront"/>
+      <a:lightRig rig="flat" dir="t"/>
+    </dgm:scene3d>
+    <dgm:sp3d prstMaterial="dkEdge">
+      <a:bevelT w="8200" h="38100"/>
+    </dgm:sp3d>
+    <dgm:txPr/>
+    <dgm:style>
+      <a:lnRef idx="0">
+        <a:scrgbClr r="0" g="0" b="0"/>
+      </a:lnRef>
+      <a:fillRef idx="2">
+        <a:scrgbClr r="0" g="0" b="0"/>
+      </a:fillRef>
+      <a:effectRef idx="1">
+        <a:scrgbClr r="0" g="0" b="0"/>
+      </a:effectRef>
+      <a:fontRef idx="minor">
+        <a:schemeClr val="dk1"/>
+      </a:fontRef>
+    </dgm:style>
+  </dgm:styleLbl>
+  <dgm:styleLbl name="asst2">
+    <dgm:scene3d>
+      <a:camera prst="orthographicFront"/>
+      <a:lightRig rig="flat" dir="t"/>
+    </dgm:scene3d>
+    <dgm:sp3d prstMaterial="dkEdge">
+      <a:bevelT w="8200" h="38100"/>
+    </dgm:sp3d>
+    <dgm:txPr/>
+    <dgm:style>
+      <a:lnRef idx="0">
+        <a:scrgbClr r="0" g="0" b="0"/>
+      </a:lnRef>
+      <a:fillRef idx="2">
+        <a:scrgbClr r="0" g="0" b="0"/>
+      </a:fillRef>
+      <a:effectRef idx="1">
+        <a:scrgbClr r="0" g="0" b="0"/>
+      </a:effectRef>
+      <a:fontRef idx="minor">
+        <a:schemeClr val="dk1"/>
+      </a:fontRef>
+    </dgm:style>
+  </dgm:styleLbl>
+  <dgm:styleLbl name="asst3">
+    <dgm:scene3d>
+      <a:camera prst="orthographicFront"/>
+      <a:lightRig rig="flat" dir="t"/>
+    </dgm:scene3d>
+    <dgm:sp3d prstMaterial="dkEdge">
+      <a:bevelT w="8200" h="38100"/>
+    </dgm:sp3d>
+    <dgm:txPr/>
+    <dgm:style>
+      <a:lnRef idx="0">
+        <a:scrgbClr r="0" g="0" b="0"/>
+      </a:lnRef>
+      <a:fillRef idx="2">
+        <a:scrgbClr r="0" g="0" b="0"/>
+      </a:fillRef>
+      <a:effectRef idx="1">
+        <a:scrgbClr r="0" g="0" b="0"/>
+      </a:effectRef>
+      <a:fontRef idx="minor">
+        <a:schemeClr val="dk1"/>
+      </a:fontRef>
+    </dgm:style>
+  </dgm:styleLbl>
+  <dgm:styleLbl name="asst4">
+    <dgm:scene3d>
+      <a:camera prst="orthographicFront"/>
+      <a:lightRig rig="flat" dir="t"/>
+    </dgm:scene3d>
+    <dgm:sp3d prstMaterial="dkEdge">
+      <a:bevelT w="8200" h="38100"/>
+    </dgm:sp3d>
+    <dgm:txPr/>
+    <dgm:style>
+      <a:lnRef idx="0">
+        <a:scrgbClr r="0" g="0" b="0"/>
+      </a:lnRef>
+      <a:fillRef idx="2">
+        <a:scrgbClr r="0" g="0" b="0"/>
+      </a:fillRef>
+      <a:effectRef idx="1">
+        <a:scrgbClr r="0" g="0" b="0"/>
+      </a:effectRef>
+      <a:fontRef idx="minor">
+        <a:schemeClr val="dk1"/>
+      </a:fontRef>
+    </dgm:style>
+  </dgm:styleLbl>
+  <dgm:styleLbl name="parChTrans2D1">
+    <dgm:scene3d>
+      <a:camera prst="orthographicFront"/>
+      <a:lightRig rig="threePt" dir="t"/>
+    </dgm:scene3d>
+    <dgm:sp3d/>
+    <dgm:txPr/>
+    <dgm:style>
+      <a:lnRef idx="1">
+        <a:scrgbClr r="0" g="0" b="0"/>
+      </a:lnRef>
+      <a:fillRef idx="2">
+        <a:scrgbClr r="0" g="0" b="0"/>
+      </a:fillRef>
+      <a:effectRef idx="1">
+        <a:scrgbClr r="0" g="0" b="0"/>
+      </a:effectRef>
+      <a:fontRef idx="minor">
+        <a:schemeClr val="dk1"/>
+      </a:fontRef>
+    </dgm:style>
+  </dgm:styleLbl>
+  <dgm:styleLbl name="parChTrans2D2">
+    <dgm:scene3d>
+      <a:camera prst="orthographicFront"/>
+      <a:lightRig rig="threePt" dir="t"/>
+    </dgm:scene3d>
+    <dgm:sp3d/>
+    <dgm:txPr/>
+    <dgm:style>
+      <a:lnRef idx="1">
+        <a:scrgbClr r="0" g="0" b="0"/>
+      </a:lnRef>
+      <a:fillRef idx="2">
+        <a:scrgbClr r="0" g="0" b="0"/>
+      </a:fillRef>
+      <a:effectRef idx="1">
+        <a:scrgbClr r="0" g="0" b="0"/>
+      </a:effectRef>
+      <a:fontRef idx="minor">
+        <a:schemeClr val="dk1"/>
+      </a:fontRef>
+    </dgm:style>
+  </dgm:styleLbl>
+  <dgm:styleLbl name="parChTrans2D3">
+    <dgm:scene3d>
+      <a:camera prst="orthographicFront"/>
+      <a:lightRig rig="threePt" dir="t"/>
+    </dgm:scene3d>
+    <dgm:sp3d/>
+    <dgm:txPr/>
+    <dgm:style>
+      <a:lnRef idx="1">
+        <a:scrgbClr r="0" g="0" b="0"/>
+      </a:lnRef>
+      <a:fillRef idx="2">
+        <a:scrgbClr r="0" g="0" b="0"/>
+      </a:fillRef>
+      <a:effectRef idx="1">
+        <a:scrgbClr r="0" g="0" b="0"/>
+      </a:effectRef>
+      <a:fontRef idx="minor">
+        <a:schemeClr val="dk1"/>
+      </a:fontRef>
+    </dgm:style>
+  </dgm:styleLbl>
+  <dgm:styleLbl name="parChTrans2D4">
+    <dgm:scene3d>
+      <a:camera prst="orthographicFront"/>
+      <a:lightRig rig="threePt" dir="t"/>
+    </dgm:scene3d>
+    <dgm:sp3d/>
+    <dgm:txPr/>
+    <dgm:style>
+      <a:lnRef idx="1">
+        <a:scrgbClr r="0" g="0" b="0"/>
+      </a:lnRef>
+      <a:fillRef idx="2">
+        <a:scrgbClr r="0" g="0" b="0"/>
+      </a:fillRef>
+      <a:effectRef idx="1">
+        <a:scrgbClr r="0" g="0" b="0"/>
+      </a:effectRef>
+      <a:fontRef idx="minor">
+        <a:schemeClr val="dk1"/>
+      </a:fontRef>
+    </dgm:style>
+  </dgm:styleLbl>
+  <dgm:styleLbl name="parChTrans1D1">
+    <dgm:scene3d>
+      <a:camera prst="orthographicFront"/>
+      <a:lightRig rig="threePt" dir="t"/>
+    </dgm:scene3d>
+    <dgm:sp3d/>
+    <dgm:txPr/>
+    <dgm:style>
+      <a:lnRef idx="2">
+        <a:scrgbClr r="0" g="0" b="0"/>
+      </a:lnRef>
+      <a:fillRef idx="0">
+        <a:scrgbClr r="0" g="0" b="0"/>
+      </a:fillRef>
+      <a:effectRef idx="0">
+        <a:scrgbClr r="0" g="0" b="0"/>
+      </a:effectRef>
+      <a:fontRef idx="minor"/>
+    </dgm:style>
+  </dgm:styleLbl>
+  <dgm:styleLbl name="parChTrans1D2">
+    <dgm:scene3d>
+      <a:camera prst="orthographicFront"/>
+      <a:lightRig rig="threePt" dir="t"/>
+    </dgm:scene3d>
+    <dgm:sp3d/>
+    <dgm:txPr/>
+    <dgm:style>
+      <a:lnRef idx="2">
+        <a:scrgbClr r="0" g="0" b="0"/>
+      </a:lnRef>
+      <a:fillRef idx="0">
+        <a:scrgbClr r="0" g="0" b="0"/>
+      </a:fillRef>
+      <a:effectRef idx="0">
+        <a:scrgbClr r="0" g="0" b="0"/>
+      </a:effectRef>
+      <a:fontRef idx="minor"/>
+    </dgm:style>
+  </dgm:styleLbl>
+  <dgm:styleLbl name="parChTrans1D3">
+    <dgm:scene3d>
+      <a:camera prst="orthographicFront"/>
+      <a:lightRig rig="threePt" dir="t"/>
+    </dgm:scene3d>
+    <dgm:sp3d/>
+    <dgm:txPr/>
+    <dgm:style>
+      <a:lnRef idx="2">
+        <a:scrgbClr r="0" g="0" b="0"/>
+      </a:lnRef>
+      <a:fillRef idx="0">
+        <a:scrgbClr r="0" g="0" b="0"/>
+      </a:fillRef>
+      <a:effectRef idx="0">
+        <a:scrgbClr r="0" g="0" b="0"/>
+      </a:effectRef>
+      <a:fontRef idx="minor"/>
+    </dgm:style>
+  </dgm:styleLbl>
+  <dgm:styleLbl name="parChTrans1D4">
+    <dgm:scene3d>
+      <a:camera prst="orthographicFront"/>
+      <a:lightRig rig="threePt" dir="t"/>
+    </dgm:scene3d>
+    <dgm:sp3d/>
+    <dgm:txPr/>
+    <dgm:style>
+      <a:lnRef idx="2">
+        <a:scrgbClr r="0" g="0" b="0"/>
+      </a:lnRef>
+      <a:fillRef idx="0">
+        <a:scrgbClr r="0" g="0" b="0"/>
+      </a:fillRef>
+      <a:effectRef idx="0">
+        <a:scrgbClr r="0" g="0" b="0"/>
+      </a:effectRef>
+      <a:fontRef idx="minor"/>
+    </dgm:style>
+  </dgm:styleLbl>
+  <dgm:styleLbl name="fgAcc1">
+    <dgm:scene3d>
+      <a:camera prst="orthographicFront"/>
+      <a:lightRig rig="threePt" dir="t"/>
+    </dgm:scene3d>
+    <dgm:sp3d/>
+    <dgm:txPr/>
+    <dgm:style>
+      <a:lnRef idx="1">
+        <a:scrgbClr r="0" g="0" b="0"/>
+      </a:lnRef>
+      <a:fillRef idx="1">
+        <a:scrgbClr r="0" g="0" b="0"/>
+      </a:fillRef>
+      <a:effectRef idx="0">
+        <a:scrgbClr r="0" g="0" b="0"/>
+      </a:effectRef>
+      <a:fontRef idx="minor"/>
+    </dgm:style>
+  </dgm:styleLbl>
+  <dgm:styleLbl name="conFgAcc1">
+    <dgm:scene3d>
+      <a:camera prst="orthographicFront"/>
+      <a:lightRig rig="threePt" dir="t"/>
+    </dgm:scene3d>
+    <dgm:sp3d/>
+    <dgm:txPr/>
+    <dgm:style>
+      <a:lnRef idx="1">
+        <a:scrgbClr r="0" g="0" b="0"/>
+      </a:lnRef>
+      <a:fillRef idx="1">
+        <a:scrgbClr r="0" g="0" b="0"/>
+      </a:fillRef>
+      <a:effectRef idx="0">
+        <a:scrgbClr r="0" g="0" b="0"/>
+      </a:effectRef>
+      <a:fontRef idx="minor"/>
+    </dgm:style>
+  </dgm:styleLbl>
+  <dgm:styleLbl name="alignAcc1">
+    <dgm:scene3d>
+      <a:camera prst="orthographicFront"/>
+      <a:lightRig rig="threePt" dir="t"/>
+    </dgm:scene3d>
+    <dgm:sp3d/>
+    <dgm:txPr/>
+    <dgm:style>
+      <a:lnRef idx="1">
+        <a:scrgbClr r="0" g="0" b="0"/>
+      </a:lnRef>
+      <a:fillRef idx="1">
+        <a:scrgbClr r="0" g="0" b="0"/>
+      </a:fillRef>
+      <a:effectRef idx="0">
+        <a:scrgbClr r="0" g="0" b="0"/>
+      </a:effectRef>
+      <a:fontRef idx="minor"/>
+    </dgm:style>
+  </dgm:styleLbl>
+  <dgm:styleLbl name="trAlignAcc1">
+    <dgm:scene3d>
+      <a:camera prst="orthographicFront"/>
+      <a:lightRig rig="threePt" dir="t"/>
+    </dgm:scene3d>
+    <dgm:sp3d/>
+    <dgm:txPr/>
+    <dgm:style>
+      <a:lnRef idx="1">
+        <a:scrgbClr r="0" g="0" b="0"/>
+      </a:lnRef>
+      <a:fillRef idx="1">
+        <a:scrgbClr r="0" g="0" b="0"/>
+      </a:fillRef>
+      <a:effectRef idx="0">
+        <a:scrgbClr r="0" g="0" b="0"/>
+      </a:effectRef>
+      <a:fontRef idx="minor"/>
+    </dgm:style>
+  </dgm:styleLbl>
+  <dgm:styleLbl name="bgAcc1">
+    <dgm:scene3d>
+      <a:camera prst="orthographicFront"/>
+      <a:lightRig rig="threePt" dir="t"/>
+    </dgm:scene3d>
+    <dgm:sp3d/>
+    <dgm:txPr/>
+    <dgm:style>
+      <a:lnRef idx="1">
+        <a:scrgbClr r="0" g="0" b="0"/>
+      </a:lnRef>
+      <a:fillRef idx="1">
+        <a:scrgbClr r="0" g="0" b="0"/>
+      </a:fillRef>
+      <a:effectRef idx="0">
+        <a:scrgbClr r="0" g="0" b="0"/>
+      </a:effectRef>
+      <a:fontRef idx="minor"/>
+    </dgm:style>
+  </dgm:styleLbl>
+  <dgm:styleLbl name="solidFgAcc1">
+    <dgm:scene3d>
+      <a:camera prst="orthographicFront"/>
+      <a:lightRig rig="threePt" dir="t"/>
+    </dgm:scene3d>
+    <dgm:sp3d/>
+    <dgm:txPr/>
+    <dgm:style>
+      <a:lnRef idx="1">
+        <a:scrgbClr r="0" g="0" b="0"/>
+      </a:lnRef>
+      <a:fillRef idx="2">
+        <a:scrgbClr r="0" g="0" b="0"/>
+      </a:fillRef>
+      <a:effectRef idx="0">
+        <a:scrgbClr r="0" g="0" b="0"/>
+      </a:effectRef>
+      <a:fontRef idx="minor"/>
+    </dgm:style>
+  </dgm:styleLbl>
+  <dgm:styleLbl name="solidAlignAcc1">
+    <dgm:scene3d>
+      <a:camera prst="orthographicFront"/>
+      <a:lightRig rig="threePt" dir="t"/>
+    </dgm:scene3d>
+    <dgm:sp3d/>
+    <dgm:txPr/>
+    <dgm:style>
+      <a:lnRef idx="1">
+        <a:scrgbClr r="0" g="0" b="0"/>
+      </a:lnRef>
+      <a:fillRef idx="1">
+        <a:scrgbClr r="0" g="0" b="0"/>
+      </a:fillRef>
+      <a:effectRef idx="0">
+        <a:scrgbClr r="0" g="0" b="0"/>
+      </a:effectRef>
+      <a:fontRef idx="minor"/>
+    </dgm:style>
+  </dgm:styleLbl>
+  <dgm:styleLbl name="solidBgAcc1">
+    <dgm:scene3d>
+      <a:camera prst="orthographicFront"/>
+      <a:lightRig rig="threePt" dir="t"/>
+    </dgm:scene3d>
+    <dgm:sp3d/>
+    <dgm:txPr/>
+    <dgm:style>
+      <a:lnRef idx="1">
+        <a:scrgbClr r="0" g="0" b="0"/>
+      </a:lnRef>
+      <a:fillRef idx="1">
+        <a:scrgbClr r="0" g="0" b="0"/>
+      </a:fillRef>
+      <a:effectRef idx="0">
+        <a:scrgbClr r="0" g="0" b="0"/>
+      </a:effectRef>
+      <a:fontRef idx="minor"/>
+    </dgm:style>
+  </dgm:styleLbl>
+  <dgm:styleLbl name="fgAccFollowNode1">
+    <dgm:scene3d>
+      <a:camera prst="orthographicFront"/>
+      <a:lightRig rig="threePt" dir="t"/>
+    </dgm:scene3d>
+    <dgm:sp3d/>
+    <dgm:txPr/>
+    <dgm:style>
+      <a:lnRef idx="1">
+        <a:scrgbClr r="0" g="0" b="0"/>
+      </a:lnRef>
+      <a:fillRef idx="1">
+        <a:scrgbClr r="0" g="0" b="0"/>
+      </a:fillRef>
+      <a:effectRef idx="0">
+        <a:scrgbClr r="0" g="0" b="0"/>
+      </a:effectRef>
+      <a:fontRef idx="minor"/>
+    </dgm:style>
+  </dgm:styleLbl>
+  <dgm:styleLbl name="alignAccFollowNode1">
+    <dgm:scene3d>
+      <a:camera prst="orthographicFront"/>
+      <a:lightRig rig="threePt" dir="t"/>
+    </dgm:scene3d>
+    <dgm:sp3d/>
+    <dgm:txPr/>
+    <dgm:style>
+      <a:lnRef idx="1">
+        <a:scrgbClr r="0" g="0" b="0"/>
+      </a:lnRef>
+      <a:fillRef idx="1">
+        <a:scrgbClr r="0" g="0" b="0"/>
+      </a:fillRef>
+      <a:effectRef idx="0">
+        <a:scrgbClr r="0" g="0" b="0"/>
+      </a:effectRef>
+      <a:fontRef idx="minor"/>
+    </dgm:style>
+  </dgm:styleLbl>
+  <dgm:styleLbl name="bgAccFollowNode1">
+    <dgm:scene3d>
+      <a:camera prst="orthographicFront"/>
+      <a:lightRig rig="threePt" dir="t"/>
+    </dgm:scene3d>
+    <dgm:sp3d/>
+    <dgm:txPr/>
+    <dgm:style>
+      <a:lnRef idx="1">
+        <a:scrgbClr r="0" g="0" b="0"/>
+      </a:lnRef>
+      <a:fillRef idx="1">
+        <a:scrgbClr r="0" g="0" b="0"/>
+      </a:fillRef>
+      <a:effectRef idx="0">
+        <a:scrgbClr r="0" g="0" b="0"/>
+      </a:effectRef>
+      <a:fontRef idx="minor"/>
+    </dgm:style>
+  </dgm:styleLbl>
+  <dgm:styleLbl name="fgAcc0">
+    <dgm:scene3d>
+      <a:camera prst="orthographicFront"/>
+      <a:lightRig rig="threePt" dir="t"/>
+    </dgm:scene3d>
+    <dgm:sp3d/>
+    <dgm:txPr/>
+    <dgm:style>
+      <a:lnRef idx="1">
+        <a:scrgbClr r="0" g="0" b="0"/>
+      </a:lnRef>
+      <a:fillRef idx="1">
+        <a:scrgbClr r="0" g="0" b="0"/>
+      </a:fillRef>
+      <a:effectRef idx="0">
+        <a:scrgbClr r="0" g="0" b="0"/>
+      </a:effectRef>
+      <a:fontRef idx="minor"/>
+    </dgm:style>
+  </dgm:styleLbl>
+  <dgm:styleLbl name="fgAcc2">
+    <dgm:scene3d>
+      <a:camera prst="orthographicFront"/>
+      <a:lightRig rig="threePt" dir="t"/>
+    </dgm:scene3d>
+    <dgm:sp3d/>
+    <dgm:txPr/>
+    <dgm:style>
+      <a:lnRef idx="1">
+        <a:scrgbClr r="0" g="0" b="0"/>
+      </a:lnRef>
+      <a:fillRef idx="1">
+        <a:scrgbClr r="0" g="0" b="0"/>
+      </a:fillRef>
+      <a:effectRef idx="0">
+        <a:scrgbClr r="0" g="0" b="0"/>
+      </a:effectRef>
+      <a:fontRef idx="minor"/>
+    </dgm:style>
+  </dgm:styleLbl>
+  <dgm:styleLbl name="fgAcc3">
+    <dgm:scene3d>
+      <a:camera prst="orthographicFront"/>
+      <a:lightRig rig="threePt" dir="t"/>
+    </dgm:scene3d>
+    <dgm:sp3d/>
+    <dgm:txPr/>
+    <dgm:style>
+      <a:lnRef idx="1">
+        <a:scrgbClr r="0" g="0" b="0"/>
+      </a:lnRef>
+      <a:fillRef idx="1">
+        <a:scrgbClr r="0" g="0" b="0"/>
+      </a:fillRef>
+      <a:effectRef idx="0">
+        <a:scrgbClr r="0" g="0" b="0"/>
+      </a:effectRef>
+      <a:fontRef idx="minor"/>
+    </dgm:style>
+  </dgm:styleLbl>
+  <dgm:styleLbl name="fgAcc4">
+    <dgm:scene3d>
+      <a:camera prst="orthographicFront"/>
+      <a:lightRig rig="threePt" dir="t"/>
+    </dgm:scene3d>
+    <dgm:sp3d/>
+    <dgm:txPr/>
+    <dgm:style>
+      <a:lnRef idx="1">
+        <a:scrgbClr r="0" g="0" b="0"/>
+      </a:lnRef>
+      <a:fillRef idx="1">
+        <a:scrgbClr r="0" g="0" b="0"/>
+      </a:fillRef>
+      <a:effectRef idx="0">
+        <a:scrgbClr r="0" g="0" b="0"/>
+      </a:effectRef>
+      <a:fontRef idx="minor"/>
+    </dgm:style>
+  </dgm:styleLbl>
+  <dgm:styleLbl name="bgShp">
+    <dgm:scene3d>
+      <a:camera prst="orthographicFront"/>
+      <a:lightRig rig="threePt" dir="t"/>
+    </dgm:scene3d>
+    <dgm:sp3d/>
+    <dgm:txPr/>
+    <dgm:style>
+      <a:lnRef idx="0">
+        <a:scrgbClr r="0" g="0" b="0"/>
+      </a:lnRef>
+      <a:fillRef idx="1">
+        <a:scrgbClr r="0" g="0" b="0"/>
+      </a:fillRef>
+      <a:effectRef idx="1">
+        <a:scrgbClr r="0" g="0" b="0"/>
+      </a:effectRef>
+      <a:fontRef idx="minor"/>
+    </dgm:style>
+  </dgm:styleLbl>
+  <dgm:styleLbl name="dkBgShp">
+    <dgm:scene3d>
+      <a:camera prst="orthographicFront"/>
+      <a:lightRig rig="threePt" dir="t"/>
+    </dgm:scene3d>
+    <dgm:sp3d/>
+    <dgm:txPr/>
+    <dgm:style>
+      <a:lnRef idx="0">
+        <a:scrgbClr r="0" g="0" b="0"/>
+      </a:lnRef>
+      <a:fillRef idx="1">
+        <a:scrgbClr r="0" g="0" b="0"/>
+      </a:fillRef>
+      <a:effectRef idx="1">
+        <a:scrgbClr r="0" g="0" b="0"/>
+      </a:effectRef>
+      <a:fontRef idx="minor"/>
+    </dgm:style>
+  </dgm:styleLbl>
+  <dgm:styleLbl name="trBgShp">
+    <dgm:scene3d>
+      <a:camera prst="orthographicFront"/>
+      <a:lightRig rig="threePt" dir="t"/>
+    </dgm:scene3d>
+    <dgm:sp3d/>
+    <dgm:txPr/>
+    <dgm:style>
+      <a:lnRef idx="0">
+        <a:scrgbClr r="0" g="0" b="0"/>
+      </a:lnRef>
+      <a:fillRef idx="1">
+        <a:scrgbClr r="0" g="0" b="0"/>
+      </a:fillRef>
+      <a:effectRef idx="0">
+        <a:scrgbClr r="0" g="0" b="0"/>
+      </a:effectRef>
+      <a:fontRef idx="minor"/>
+    </dgm:style>
+  </dgm:styleLbl>
+  <dgm:styleLbl name="fgShp">
+    <dgm:scene3d>
+      <a:camera prst="orthographicFront"/>
+      <a:lightRig rig="flat" dir="t"/>
+    </dgm:scene3d>
+    <dgm:sp3d prstMaterial="dkEdge">
+      <a:bevelT w="8200" h="38100"/>
+    </dgm:sp3d>
+    <dgm:txPr/>
+    <dgm:style>
+      <a:lnRef idx="1">
+        <a:scrgbClr r="0" g="0" b="0"/>
+      </a:lnRef>
+      <a:fillRef idx="2">
+        <a:scrgbClr r="0" g="0" b="0"/>
+      </a:fillRef>
+      <a:effectRef idx="1">
+        <a:scrgbClr r="0" g="0" b="0"/>
+      </a:effectRef>
+      <a:fontRef idx="minor"/>
+    </dgm:style>
+  </dgm:styleLbl>
+  <dgm:styleLbl name="revTx">
+    <dgm:scene3d>
+      <a:camera prst="orthographicFront"/>
+      <a:lightRig rig="threePt" dir="t"/>
+    </dgm:scene3d>
+    <dgm:sp3d/>
+    <dgm:txPr/>
+    <dgm:style>
+      <a:lnRef idx="0">
+        <a:scrgbClr r="0" g="0" b="0"/>
+      </a:lnRef>
+      <a:fillRef idx="0">
+        <a:scrgbClr r="0" g="0" b="0"/>
+      </a:fillRef>
+      <a:effectRef idx="0">
+        <a:scrgbClr r="0" g="0" b="0"/>
+      </a:effectRef>
+      <a:fontRef idx="minor"/>
+    </dgm:style>
+  </dgm:styleLbl>
+</dgm:styleDef>
 </file>
 
 <file path=word/theme/theme1.xml><?xml version="1.0" encoding="utf-8"?>

</xml_diff>